<commit_message>
Fishign data will already have info columns
</commit_message>
<xml_diff>
--- a/grid-prep/Readme_raimbow_prep.docx
+++ b/grid-prep/Readme_raimbow_prep.docx
@@ -268,7 +268,7 @@
         </w:numPr>
       </w:pPr>
       <w:r>
-        <w:t>Filter whale predictions for grid cell IDs in the study area, and convert humpback values to abundance. Full join the whale data, by grid cell ID and year-month, and add identifier columns such as Region.</w:t>
+        <w:t>Filter whale predictions for grid cell IDs in the study area, and convert humpback values to abundance. Full join the whale data, by grid cell ID and year-month</w:t>
       </w:r>
     </w:p>
     <w:p>
@@ -280,7 +280,58 @@
         </w:numPr>
       </w:pPr>
       <w:r>
-        <w:t xml:space="preserve">Use the output from this script 1) to look at monthly whale values by region, 2) to plug into </w:t>
+        <w:t xml:space="preserve">Output contains column </w:t>
+      </w:r>
+      <w:proofErr w:type="spellStart"/>
+      <w:r>
+        <w:t>area_km_lno</w:t>
+      </w:r>
+      <w:proofErr w:type="spellEnd"/>
+      <w:r>
+        <w:t xml:space="preserve"> (for calculating density, etc.)</w:t>
+      </w:r>
+    </w:p>
+    <w:p>
+      <w:pPr>
+        <w:pStyle w:val="ListParagraph"/>
+        <w:numPr>
+          <w:ilvl w:val="1"/>
+          <w:numId w:val="1"/>
+        </w:numPr>
+      </w:pPr>
+      <w:r>
+        <w:t xml:space="preserve">Output does not include info columns, e.g. Region, to not cause issues when joining with fishing data. The user must join the output with </w:t>
+      </w:r>
+      <w:proofErr w:type="spellStart"/>
+      <w:r>
+        <w:t>Grid_key_region.rds</w:t>
+      </w:r>
+      <w:proofErr w:type="spellEnd"/>
+      <w:r>
+        <w:t xml:space="preserve"> </w:t>
+      </w:r>
+      <w:proofErr w:type="spellStart"/>
+      <w:r>
+        <w:t>themself</w:t>
+      </w:r>
+      <w:proofErr w:type="spellEnd"/>
+    </w:p>
+    <w:p>
+      <w:pPr>
+        <w:pStyle w:val="ListParagraph"/>
+        <w:numPr>
+          <w:ilvl w:val="1"/>
+          <w:numId w:val="1"/>
+        </w:numPr>
+      </w:pPr>
+      <w:r>
+        <w:t>Use the output from this script 1) to look at monthly whale values by region</w:t>
+      </w:r>
+      <w:r>
+        <w:t xml:space="preserve"> (post-joining)</w:t>
+      </w:r>
+      <w:r>
+        <w:t xml:space="preserve">, 2) to plug into </w:t>
       </w:r>
       <w:proofErr w:type="spellStart"/>
       <w:r>

</xml_diff>

<commit_message>
winding up for a final run through of analyses before producing first draft of tradeoff ms
</commit_message>
<xml_diff>
--- a/grid-prep/Readme_raimbow_prep.docx
+++ b/grid-prep/Readme_raimbow_prep.docx
@@ -1,6 +1,6 @@
 
 <file path=word/document.xml><?xml version="1.0" encoding="utf-8"?>
-<w:document xmlns:wpc="http://schemas.microsoft.com/office/word/2010/wordprocessingCanvas" xmlns:cx="http://schemas.microsoft.com/office/drawing/2014/chartex" xmlns:cx1="http://schemas.microsoft.com/office/drawing/2015/9/8/chartex" xmlns:mc="http://schemas.openxmlformats.org/markup-compatibility/2006" xmlns:o="urn:schemas-microsoft-com:office:office" xmlns:r="http://schemas.openxmlformats.org/officeDocument/2006/relationships" xmlns:m="http://schemas.openxmlformats.org/officeDocument/2006/math" xmlns:v="urn:schemas-microsoft-com:vml" xmlns:wp14="http://schemas.microsoft.com/office/word/2010/wordprocessingDrawing" xmlns:wp="http://schemas.openxmlformats.org/drawingml/2006/wordprocessingDrawing" xmlns:w10="urn:schemas-microsoft-com:office:word" xmlns:w="http://schemas.openxmlformats.org/wordprocessingml/2006/main" xmlns:w14="http://schemas.microsoft.com/office/word/2010/wordml" xmlns:w15="http://schemas.microsoft.com/office/word/2012/wordml" xmlns:w16se="http://schemas.microsoft.com/office/word/2015/wordml/symex" xmlns:wpg="http://schemas.microsoft.com/office/word/2010/wordprocessingGroup" xmlns:wpi="http://schemas.microsoft.com/office/word/2010/wordprocessingInk" xmlns:wne="http://schemas.microsoft.com/office/word/2006/wordml" xmlns:wps="http://schemas.microsoft.com/office/word/2010/wordprocessingShape" mc:Ignorable="w14 w15 w16se wp14">
+<w:document xmlns:wpc="http://schemas.microsoft.com/office/word/2010/wordprocessingCanvas" xmlns:cx="http://schemas.microsoft.com/office/drawing/2014/chartex" xmlns:cx1="http://schemas.microsoft.com/office/drawing/2015/9/8/chartex" xmlns:cx2="http://schemas.microsoft.com/office/drawing/2015/10/21/chartex" xmlns:cx3="http://schemas.microsoft.com/office/drawing/2016/5/9/chartex" xmlns:cx4="http://schemas.microsoft.com/office/drawing/2016/5/10/chartex" xmlns:cx5="http://schemas.microsoft.com/office/drawing/2016/5/11/chartex" xmlns:cx6="http://schemas.microsoft.com/office/drawing/2016/5/12/chartex" xmlns:cx7="http://schemas.microsoft.com/office/drawing/2016/5/13/chartex" xmlns:cx8="http://schemas.microsoft.com/office/drawing/2016/5/14/chartex" xmlns:mc="http://schemas.openxmlformats.org/markup-compatibility/2006" xmlns:aink="http://schemas.microsoft.com/office/drawing/2016/ink" xmlns:am3d="http://schemas.microsoft.com/office/drawing/2017/model3d" xmlns:o="urn:schemas-microsoft-com:office:office" xmlns:r="http://schemas.openxmlformats.org/officeDocument/2006/relationships" xmlns:m="http://schemas.openxmlformats.org/officeDocument/2006/math" xmlns:v="urn:schemas-microsoft-com:vml" xmlns:wp14="http://schemas.microsoft.com/office/word/2010/wordprocessingDrawing" xmlns:wp="http://schemas.openxmlformats.org/drawingml/2006/wordprocessingDrawing" xmlns:w10="urn:schemas-microsoft-com:office:word" xmlns:w="http://schemas.openxmlformats.org/wordprocessingml/2006/main" xmlns:w14="http://schemas.microsoft.com/office/word/2010/wordml" xmlns:w15="http://schemas.microsoft.com/office/word/2012/wordml" xmlns:w16cid="http://schemas.microsoft.com/office/word/2016/wordml/cid" xmlns:w16se="http://schemas.microsoft.com/office/word/2015/wordml/symex" xmlns:wpg="http://schemas.microsoft.com/office/word/2010/wordprocessingGroup" xmlns:wpi="http://schemas.microsoft.com/office/word/2010/wordprocessingInk" xmlns:wne="http://schemas.microsoft.com/office/word/2006/wordml" xmlns:wps="http://schemas.microsoft.com/office/word/2010/wordprocessingShape" mc:Ignorable="w14 w15 w16se w16cid wp14">
   <w:body>
     <w:p>
       <w:pPr>
@@ -134,9 +134,11 @@
       <w:r>
         <w:t xml:space="preserve">File: </w:t>
       </w:r>
+      <w:bookmarkStart w:id="0" w:name="_GoBack"/>
       <w:r>
         <w:t>Grid5km_key.R</w:t>
       </w:r>
+      <w:bookmarkEnd w:id="0"/>
     </w:p>
     <w:p>
       <w:pPr>
@@ -145,13 +147,16 @@
           <w:ilvl w:val="1"/>
           <w:numId w:val="1"/>
         </w:numPr>
+        <w:rPr>
+          <w:ins w:id="1" w:author="Jameal Samhouri" w:date="2020-05-20T16:10:00Z"/>
+        </w:rPr>
       </w:pPr>
       <w:proofErr w:type="spellStart"/>
+      <w:proofErr w:type="gramStart"/>
       <w:r>
         <w:t>Todo</w:t>
       </w:r>
       <w:proofErr w:type="spellEnd"/>
-      <w:proofErr w:type="gramStart"/>
       <w:r>
         <w:t>?:</w:t>
       </w:r>
@@ -179,28 +184,104 @@
       <w:pPr>
         <w:pStyle w:val="ListParagraph"/>
         <w:numPr>
+          <w:ilvl w:val="2"/>
+          <w:numId w:val="1"/>
+        </w:numPr>
+        <w:pPrChange w:id="2" w:author="Jameal Samhouri" w:date="2020-05-20T16:10:00Z">
+          <w:pPr>
+            <w:pStyle w:val="ListParagraph"/>
+            <w:numPr>
+              <w:ilvl w:val="1"/>
+              <w:numId w:val="1"/>
+            </w:numPr>
+            <w:ind w:left="1440" w:hanging="360"/>
+          </w:pPr>
+        </w:pPrChange>
+      </w:pPr>
+      <w:ins w:id="3" w:author="Jameal Samhouri" w:date="2020-05-20T16:10:00Z">
+        <w:r>
+          <w:t xml:space="preserve">The proposed </w:t>
+        </w:r>
+        <w:proofErr w:type="spellStart"/>
+        <w:r>
+          <w:t>regs</w:t>
+        </w:r>
+        <w:proofErr w:type="spellEnd"/>
+        <w:r>
+          <w:t xml:space="preserve"> from CDFW include 5-6 management zones. I would like to add those. </w:t>
+        </w:r>
+      </w:ins>
+    </w:p>
+    <w:p>
+      <w:pPr>
+        <w:pStyle w:val="ListParagraph"/>
+        <w:numPr>
           <w:ilvl w:val="0"/>
           <w:numId w:val="1"/>
         </w:numPr>
       </w:pPr>
       <w:r>
-        <w:t>Determine the which grid cells are in humpback (</w:t>
+        <w:t>Determine the which grid cells are in humpback (Mn) and/or Blue (</w:t>
       </w:r>
       <w:proofErr w:type="spellStart"/>
       <w:r>
-        <w:t>Mn</w:t>
+        <w:t>Bm</w:t>
       </w:r>
       <w:proofErr w:type="spellEnd"/>
       <w:r>
-        <w:t>) and/or Blue (</w:t>
+        <w:t>) BIAs</w:t>
+      </w:r>
+    </w:p>
+    <w:p>
+      <w:pPr>
+        <w:pStyle w:val="ListParagraph"/>
+        <w:numPr>
+          <w:ilvl w:val="1"/>
+          <w:numId w:val="1"/>
+        </w:numPr>
+      </w:pPr>
+      <w:r>
+        <w:t>File: Grid5km_BIA_overlap.R</w:t>
+      </w:r>
+    </w:p>
+    <w:p>
+      <w:pPr>
+        <w:pStyle w:val="ListParagraph"/>
+        <w:numPr>
+          <w:ilvl w:val="1"/>
+          <w:numId w:val="1"/>
+        </w:numPr>
+      </w:pPr>
+      <w:commentRangeStart w:id="4"/>
+      <w:r>
+        <w:t>Of note, this information is already included in the fishing data</w:t>
+      </w:r>
+      <w:commentRangeEnd w:id="4"/>
+      <w:r>
+        <w:rPr>
+          <w:rStyle w:val="CommentReference"/>
+        </w:rPr>
+        <w:commentReference w:id="4"/>
+      </w:r>
+    </w:p>
+    <w:p>
+      <w:pPr>
+        <w:pStyle w:val="ListParagraph"/>
+        <w:numPr>
+          <w:ilvl w:val="0"/>
+          <w:numId w:val="1"/>
+        </w:numPr>
+      </w:pPr>
+      <w:r>
+        <w:t xml:space="preserve">Prep whale data to be fed into </w:t>
       </w:r>
       <w:proofErr w:type="spellStart"/>
       <w:r>
-        <w:t>Bm</w:t>
+        <w:t>risk_mgmt</w:t>
       </w:r>
       <w:proofErr w:type="spellEnd"/>
       <w:r>
-        <w:t>) BIAs</w:t>
+        <w:t>()</w:t>
       </w:r>
     </w:p>
     <w:p>
@@ -212,7 +293,7 @@
         </w:numPr>
       </w:pPr>
       <w:r>
-        <w:t>File: Grid5km_BIA_overlap.R</w:t>
+        <w:t>File_Grid5km_whale_values.R</w:t>
       </w:r>
     </w:p>
     <w:p>
@@ -224,125 +305,93 @@
         </w:numPr>
       </w:pPr>
       <w:r>
-        <w:t>Of note, this information is already included in the fishing data</w:t>
-      </w:r>
-    </w:p>
-    <w:p>
-      <w:pPr>
-        <w:pStyle w:val="ListParagraph"/>
-        <w:numPr>
-          <w:ilvl w:val="0"/>
-          <w:numId w:val="1"/>
-        </w:numPr>
-      </w:pPr>
-      <w:r>
-        <w:t xml:space="preserve">Prep whale data to be fed into </w:t>
+        <w:t xml:space="preserve">Filter whale predictions for grid cell IDs in the study area, and convert humpback values to abundance. </w:t>
+      </w:r>
+      <w:commentRangeStart w:id="5"/>
+      <w:r>
+        <w:t xml:space="preserve">Full join </w:t>
+      </w:r>
+      <w:commentRangeEnd w:id="5"/>
+      <w:r>
+        <w:rPr>
+          <w:rStyle w:val="CommentReference"/>
+        </w:rPr>
+        <w:commentReference w:id="5"/>
+      </w:r>
+      <w:r>
+        <w:t>the whale data, by grid cell ID and year-month</w:t>
+      </w:r>
+    </w:p>
+    <w:p>
+      <w:pPr>
+        <w:pStyle w:val="ListParagraph"/>
+        <w:numPr>
+          <w:ilvl w:val="1"/>
+          <w:numId w:val="1"/>
+        </w:numPr>
+      </w:pPr>
+      <w:r>
+        <w:t xml:space="preserve">Output contains column </w:t>
       </w:r>
       <w:proofErr w:type="spellStart"/>
       <w:r>
+        <w:t>area_km_lno</w:t>
+      </w:r>
+      <w:proofErr w:type="spellEnd"/>
+      <w:r>
+        <w:t xml:space="preserve"> (for calculating density, etc.)</w:t>
+      </w:r>
+    </w:p>
+    <w:p>
+      <w:pPr>
+        <w:pStyle w:val="ListParagraph"/>
+        <w:numPr>
+          <w:ilvl w:val="1"/>
+          <w:numId w:val="1"/>
+        </w:numPr>
+      </w:pPr>
+      <w:r>
+        <w:t xml:space="preserve">Output does not include info columns, e.g. Region, to not cause issues when joining with fishing data. The user must join the output with </w:t>
+      </w:r>
+      <w:proofErr w:type="spellStart"/>
+      <w:r>
+        <w:t>Grid_key_region.rds</w:t>
+      </w:r>
+      <w:proofErr w:type="spellEnd"/>
+      <w:r>
+        <w:t xml:space="preserve"> </w:t>
+      </w:r>
+      <w:proofErr w:type="spellStart"/>
+      <w:r>
+        <w:t>themself</w:t>
+      </w:r>
+      <w:proofErr w:type="spellEnd"/>
+    </w:p>
+    <w:p>
+      <w:pPr>
+        <w:pStyle w:val="ListParagraph"/>
+        <w:numPr>
+          <w:ilvl w:val="1"/>
+          <w:numId w:val="1"/>
+        </w:numPr>
+      </w:pPr>
+      <w:r>
+        <w:t>Use the output from this script 1) to look at monthly whale values by region</w:t>
+      </w:r>
+      <w:r>
+        <w:t xml:space="preserve"> (post-joining)</w:t>
+      </w:r>
+      <w:r>
+        <w:t xml:space="preserve">, 2) to plug into </w:t>
+      </w:r>
+      <w:proofErr w:type="spellStart"/>
+      <w:r>
         <w:t>risk_mgmt</w:t>
       </w:r>
       <w:proofErr w:type="spellEnd"/>
       <w:r>
-        <w:t>()</w:t>
-      </w:r>
-    </w:p>
-    <w:p>
-      <w:pPr>
-        <w:pStyle w:val="ListParagraph"/>
-        <w:numPr>
-          <w:ilvl w:val="1"/>
-          <w:numId w:val="1"/>
-        </w:numPr>
-      </w:pPr>
-      <w:r>
-        <w:t>File_Grid5km_whale_values.R</w:t>
-      </w:r>
-    </w:p>
-    <w:p>
-      <w:pPr>
-        <w:pStyle w:val="ListParagraph"/>
-        <w:numPr>
-          <w:ilvl w:val="1"/>
-          <w:numId w:val="1"/>
-        </w:numPr>
-      </w:pPr>
-      <w:r>
-        <w:t>Filter whale predictions for grid cell IDs in the study area, and convert humpback values to abundance. Full join the whale data, by grid cell ID and year-month</w:t>
-      </w:r>
-    </w:p>
-    <w:p>
-      <w:pPr>
-        <w:pStyle w:val="ListParagraph"/>
-        <w:numPr>
-          <w:ilvl w:val="1"/>
-          <w:numId w:val="1"/>
-        </w:numPr>
-      </w:pPr>
-      <w:r>
-        <w:t xml:space="preserve">Output contains column </w:t>
-      </w:r>
-      <w:proofErr w:type="spellStart"/>
-      <w:r>
-        <w:t>area_km_lno</w:t>
-      </w:r>
-      <w:proofErr w:type="spellEnd"/>
-      <w:r>
-        <w:t xml:space="preserve"> (for calculating density, etc.)</w:t>
-      </w:r>
-    </w:p>
-    <w:p>
-      <w:pPr>
-        <w:pStyle w:val="ListParagraph"/>
-        <w:numPr>
-          <w:ilvl w:val="1"/>
-          <w:numId w:val="1"/>
-        </w:numPr>
-      </w:pPr>
-      <w:r>
-        <w:t xml:space="preserve">Output does not include info columns, e.g. Region, to not cause issues when joining with fishing data. The user must join the output with </w:t>
-      </w:r>
-      <w:proofErr w:type="spellStart"/>
-      <w:r>
-        <w:t>Grid_key_region.rds</w:t>
-      </w:r>
-      <w:proofErr w:type="spellEnd"/>
-      <w:r>
-        <w:t xml:space="preserve"> </w:t>
-      </w:r>
-      <w:proofErr w:type="spellStart"/>
-      <w:r>
-        <w:t>themself</w:t>
-      </w:r>
-      <w:proofErr w:type="spellEnd"/>
-    </w:p>
-    <w:p>
-      <w:pPr>
-        <w:pStyle w:val="ListParagraph"/>
-        <w:numPr>
-          <w:ilvl w:val="1"/>
-          <w:numId w:val="1"/>
-        </w:numPr>
-      </w:pPr>
-      <w:r>
-        <w:t>Use the output from this script 1) to look at monthly whale values by region</w:t>
-      </w:r>
-      <w:r>
-        <w:t xml:space="preserve"> (post-joining)</w:t>
-      </w:r>
-      <w:r>
-        <w:t xml:space="preserve">, 2) to plug into </w:t>
-      </w:r>
-      <w:proofErr w:type="spellStart"/>
-      <w:r>
-        <w:t>risk_mgmt</w:t>
-      </w:r>
-      <w:proofErr w:type="spellEnd"/>
-      <w:r>
         <w:t>(), etc.</w:t>
       </w:r>
-      <w:bookmarkStart w:id="0" w:name="_GoBack"/>
-      <w:bookmarkEnd w:id="0"/>
     </w:p>
     <w:sectPr>
       <w:pgSz w:w="12240" w:h="15840"/>
@@ -354,8 +403,59 @@
 </w:document>
 </file>
 
+<file path=word/comments.xml><?xml version="1.0" encoding="utf-8"?>
+<w:comments xmlns:wpc="http://schemas.microsoft.com/office/word/2010/wordprocessingCanvas" xmlns:cx="http://schemas.microsoft.com/office/drawing/2014/chartex" xmlns:cx1="http://schemas.microsoft.com/office/drawing/2015/9/8/chartex" xmlns:cx2="http://schemas.microsoft.com/office/drawing/2015/10/21/chartex" xmlns:cx3="http://schemas.microsoft.com/office/drawing/2016/5/9/chartex" xmlns:cx4="http://schemas.microsoft.com/office/drawing/2016/5/10/chartex" xmlns:cx5="http://schemas.microsoft.com/office/drawing/2016/5/11/chartex" xmlns:cx6="http://schemas.microsoft.com/office/drawing/2016/5/12/chartex" xmlns:cx7="http://schemas.microsoft.com/office/drawing/2016/5/13/chartex" xmlns:cx8="http://schemas.microsoft.com/office/drawing/2016/5/14/chartex" xmlns:mc="http://schemas.openxmlformats.org/markup-compatibility/2006" xmlns:aink="http://schemas.microsoft.com/office/drawing/2016/ink" xmlns:am3d="http://schemas.microsoft.com/office/drawing/2017/model3d" xmlns:o="urn:schemas-microsoft-com:office:office" xmlns:r="http://schemas.openxmlformats.org/officeDocument/2006/relationships" xmlns:m="http://schemas.openxmlformats.org/officeDocument/2006/math" xmlns:v="urn:schemas-microsoft-com:vml" xmlns:wp14="http://schemas.microsoft.com/office/word/2010/wordprocessingDrawing" xmlns:wp="http://schemas.openxmlformats.org/drawingml/2006/wordprocessingDrawing" xmlns:w10="urn:schemas-microsoft-com:office:word" xmlns:w="http://schemas.openxmlformats.org/wordprocessingml/2006/main" xmlns:w14="http://schemas.microsoft.com/office/word/2010/wordml" xmlns:w15="http://schemas.microsoft.com/office/word/2012/wordml" xmlns:w16cid="http://schemas.microsoft.com/office/word/2016/wordml/cid" xmlns:w16se="http://schemas.microsoft.com/office/word/2015/wordml/symex" xmlns:wpg="http://schemas.microsoft.com/office/word/2010/wordprocessingGroup" xmlns:wpi="http://schemas.microsoft.com/office/word/2010/wordprocessingInk" xmlns:wne="http://schemas.microsoft.com/office/word/2006/wordml" xmlns:wps="http://schemas.microsoft.com/office/word/2010/wordprocessingShape" mc:Ignorable="w14 w15 w16se w16cid wp14">
+  <w:comment w:id="4" w:author="Jameal Samhouri" w:date="2020-05-22T12:25:00Z" w:initials="JS">
+    <w:p>
+      <w:pPr>
+        <w:pStyle w:val="CommentText"/>
+      </w:pPr>
+      <w:r>
+        <w:rPr>
+          <w:rStyle w:val="CommentReference"/>
+        </w:rPr>
+        <w:annotationRef/>
+      </w:r>
+      <w:r>
+        <w:t>Don’t we need to do this later as well, to avoid grid cells being identified both as in and out of BIAs?</w:t>
+      </w:r>
+    </w:p>
+  </w:comment>
+  <w:comment w:id="5" w:author="Jameal Samhouri" w:date="2020-05-20T16:11:00Z" w:initials="JS">
+    <w:p>
+      <w:pPr>
+        <w:pStyle w:val="CommentText"/>
+      </w:pPr>
+      <w:r>
+        <w:rPr>
+          <w:rStyle w:val="CommentReference"/>
+        </w:rPr>
+        <w:annotationRef/>
+      </w:r>
+      <w:r>
+        <w:t>Shoot, remind me: why is it a full join?</w:t>
+      </w:r>
+    </w:p>
+  </w:comment>
+</w:comments>
+</file>
+
+<file path=word/commentsExtended.xml><?xml version="1.0" encoding="utf-8"?>
+<w15:commentsEx xmlns:wpc="http://schemas.microsoft.com/office/word/2010/wordprocessingCanvas" xmlns:cx="http://schemas.microsoft.com/office/drawing/2014/chartex" xmlns:cx1="http://schemas.microsoft.com/office/drawing/2015/9/8/chartex" xmlns:cx2="http://schemas.microsoft.com/office/drawing/2015/10/21/chartex" xmlns:cx3="http://schemas.microsoft.com/office/drawing/2016/5/9/chartex" xmlns:cx4="http://schemas.microsoft.com/office/drawing/2016/5/10/chartex" xmlns:cx5="http://schemas.microsoft.com/office/drawing/2016/5/11/chartex" xmlns:cx6="http://schemas.microsoft.com/office/drawing/2016/5/12/chartex" xmlns:cx7="http://schemas.microsoft.com/office/drawing/2016/5/13/chartex" xmlns:cx8="http://schemas.microsoft.com/office/drawing/2016/5/14/chartex" xmlns:mc="http://schemas.openxmlformats.org/markup-compatibility/2006" xmlns:aink="http://schemas.microsoft.com/office/drawing/2016/ink" xmlns:am3d="http://schemas.microsoft.com/office/drawing/2017/model3d" xmlns:o="urn:schemas-microsoft-com:office:office" xmlns:r="http://schemas.openxmlformats.org/officeDocument/2006/relationships" xmlns:m="http://schemas.openxmlformats.org/officeDocument/2006/math" xmlns:v="urn:schemas-microsoft-com:vml" xmlns:wp14="http://schemas.microsoft.com/office/word/2010/wordprocessingDrawing" xmlns:wp="http://schemas.openxmlformats.org/drawingml/2006/wordprocessingDrawing" xmlns:w10="urn:schemas-microsoft-com:office:word" xmlns:w="http://schemas.openxmlformats.org/wordprocessingml/2006/main" xmlns:w14="http://schemas.microsoft.com/office/word/2010/wordml" xmlns:w15="http://schemas.microsoft.com/office/word/2012/wordml" xmlns:w16cid="http://schemas.microsoft.com/office/word/2016/wordml/cid" xmlns:w16se="http://schemas.microsoft.com/office/word/2015/wordml/symex" xmlns:wpg="http://schemas.microsoft.com/office/word/2010/wordprocessingGroup" xmlns:wpi="http://schemas.microsoft.com/office/word/2010/wordprocessingInk" xmlns:wne="http://schemas.microsoft.com/office/word/2006/wordml" xmlns:wps="http://schemas.microsoft.com/office/word/2010/wordprocessingShape" mc:Ignorable="w14 w15 w16se w16cid wp14">
+  <w15:commentEx w15:paraId="431C33C1" w15:done="0"/>
+  <w15:commentEx w15:paraId="38BB5B7E" w15:done="0"/>
+</w15:commentsEx>
+</file>
+
+<file path=word/commentsIds.xml><?xml version="1.0" encoding="utf-8"?>
+<w16cid:commentsIds xmlns:wpc="http://schemas.microsoft.com/office/word/2010/wordprocessingCanvas" xmlns:cx="http://schemas.microsoft.com/office/drawing/2014/chartex" xmlns:cx1="http://schemas.microsoft.com/office/drawing/2015/9/8/chartex" xmlns:cx2="http://schemas.microsoft.com/office/drawing/2015/10/21/chartex" xmlns:cx3="http://schemas.microsoft.com/office/drawing/2016/5/9/chartex" xmlns:cx4="http://schemas.microsoft.com/office/drawing/2016/5/10/chartex" xmlns:cx5="http://schemas.microsoft.com/office/drawing/2016/5/11/chartex" xmlns:cx6="http://schemas.microsoft.com/office/drawing/2016/5/12/chartex" xmlns:cx7="http://schemas.microsoft.com/office/drawing/2016/5/13/chartex" xmlns:cx8="http://schemas.microsoft.com/office/drawing/2016/5/14/chartex" xmlns:mc="http://schemas.openxmlformats.org/markup-compatibility/2006" xmlns:aink="http://schemas.microsoft.com/office/drawing/2016/ink" xmlns:am3d="http://schemas.microsoft.com/office/drawing/2017/model3d" xmlns:o="urn:schemas-microsoft-com:office:office" xmlns:r="http://schemas.openxmlformats.org/officeDocument/2006/relationships" xmlns:m="http://schemas.openxmlformats.org/officeDocument/2006/math" xmlns:v="urn:schemas-microsoft-com:vml" xmlns:wp14="http://schemas.microsoft.com/office/word/2010/wordprocessingDrawing" xmlns:wp="http://schemas.openxmlformats.org/drawingml/2006/wordprocessingDrawing" xmlns:w10="urn:schemas-microsoft-com:office:word" xmlns:w="http://schemas.openxmlformats.org/wordprocessingml/2006/main" xmlns:w14="http://schemas.microsoft.com/office/word/2010/wordml" xmlns:w15="http://schemas.microsoft.com/office/word/2012/wordml" xmlns:w16cid="http://schemas.microsoft.com/office/word/2016/wordml/cid" xmlns:w16se="http://schemas.microsoft.com/office/word/2015/wordml/symex" xmlns:wpg="http://schemas.microsoft.com/office/word/2010/wordprocessingGroup" xmlns:wpi="http://schemas.microsoft.com/office/word/2010/wordprocessingInk" xmlns:wne="http://schemas.microsoft.com/office/word/2006/wordml" xmlns:wps="http://schemas.microsoft.com/office/word/2010/wordprocessingShape" mc:Ignorable="w14 w15 w16se w16cid wp14">
+  <w16cid:commentId w16cid:paraId="431C33C1" w16cid:durableId="22724351"/>
+  <w16cid:commentId w16cid:paraId="38BB5B7E" w16cid:durableId="226FD526"/>
+</w16cid:commentsIds>
+</file>
+
 <file path=word/numbering.xml><?xml version="1.0" encoding="utf-8"?>
-<w:numbering xmlns:wpc="http://schemas.microsoft.com/office/word/2010/wordprocessingCanvas" xmlns:cx="http://schemas.microsoft.com/office/drawing/2014/chartex" xmlns:cx1="http://schemas.microsoft.com/office/drawing/2015/9/8/chartex" xmlns:mc="http://schemas.openxmlformats.org/markup-compatibility/2006" xmlns:o="urn:schemas-microsoft-com:office:office" xmlns:r="http://schemas.openxmlformats.org/officeDocument/2006/relationships" xmlns:m="http://schemas.openxmlformats.org/officeDocument/2006/math" xmlns:v="urn:schemas-microsoft-com:vml" xmlns:wp14="http://schemas.microsoft.com/office/word/2010/wordprocessingDrawing" xmlns:wp="http://schemas.openxmlformats.org/drawingml/2006/wordprocessingDrawing" xmlns:w10="urn:schemas-microsoft-com:office:word" xmlns:w="http://schemas.openxmlformats.org/wordprocessingml/2006/main" xmlns:w14="http://schemas.microsoft.com/office/word/2010/wordml" xmlns:w15="http://schemas.microsoft.com/office/word/2012/wordml" xmlns:w16se="http://schemas.microsoft.com/office/word/2015/wordml/symex" xmlns:wpg="http://schemas.microsoft.com/office/word/2010/wordprocessingGroup" xmlns:wpi="http://schemas.microsoft.com/office/word/2010/wordprocessingInk" xmlns:wne="http://schemas.microsoft.com/office/word/2006/wordml" xmlns:wps="http://schemas.microsoft.com/office/word/2010/wordprocessingShape" mc:Ignorable="w14 w15 w16se wp14">
+<w:numbering xmlns:wpc="http://schemas.microsoft.com/office/word/2010/wordprocessingCanvas" xmlns:cx="http://schemas.microsoft.com/office/drawing/2014/chartex" xmlns:cx1="http://schemas.microsoft.com/office/drawing/2015/9/8/chartex" xmlns:cx2="http://schemas.microsoft.com/office/drawing/2015/10/21/chartex" xmlns:cx3="http://schemas.microsoft.com/office/drawing/2016/5/9/chartex" xmlns:cx4="http://schemas.microsoft.com/office/drawing/2016/5/10/chartex" xmlns:cx5="http://schemas.microsoft.com/office/drawing/2016/5/11/chartex" xmlns:cx6="http://schemas.microsoft.com/office/drawing/2016/5/12/chartex" xmlns:cx7="http://schemas.microsoft.com/office/drawing/2016/5/13/chartex" xmlns:cx8="http://schemas.microsoft.com/office/drawing/2016/5/14/chartex" xmlns:mc="http://schemas.openxmlformats.org/markup-compatibility/2006" xmlns:aink="http://schemas.microsoft.com/office/drawing/2016/ink" xmlns:am3d="http://schemas.microsoft.com/office/drawing/2017/model3d" xmlns:o="urn:schemas-microsoft-com:office:office" xmlns:r="http://schemas.openxmlformats.org/officeDocument/2006/relationships" xmlns:m="http://schemas.openxmlformats.org/officeDocument/2006/math" xmlns:v="urn:schemas-microsoft-com:vml" xmlns:wp14="http://schemas.microsoft.com/office/word/2010/wordprocessingDrawing" xmlns:wp="http://schemas.openxmlformats.org/drawingml/2006/wordprocessingDrawing" xmlns:w10="urn:schemas-microsoft-com:office:word" xmlns:w="http://schemas.openxmlformats.org/wordprocessingml/2006/main" xmlns:w14="http://schemas.microsoft.com/office/word/2010/wordml" xmlns:w15="http://schemas.microsoft.com/office/word/2012/wordml" xmlns:w16cid="http://schemas.microsoft.com/office/word/2016/wordml/cid" xmlns:w16se="http://schemas.microsoft.com/office/word/2015/wordml/symex" xmlns:wpg="http://schemas.microsoft.com/office/word/2010/wordprocessingGroup" xmlns:wpi="http://schemas.microsoft.com/office/word/2010/wordprocessingInk" xmlns:wne="http://schemas.microsoft.com/office/word/2006/wordml" xmlns:wps="http://schemas.microsoft.com/office/word/2010/wordprocessingShape" mc:Ignorable="w14 w15 w16se w16cid wp14">
   <w:abstractNum w:abstractNumId="0" w15:restartNumberingAfterBreak="0">
     <w:nsid w:val="3F346A0F"/>
     <w:multiLevelType w:val="hybridMultilevel"/>
@@ -380,7 +480,7 @@
         <w:ind w:left="1440" w:hanging="360"/>
       </w:pPr>
     </w:lvl>
-    <w:lvl w:ilvl="2" w:tplc="0409001B" w:tentative="1">
+    <w:lvl w:ilvl="2" w:tplc="0409001B">
       <w:start w:val="1"/>
       <w:numFmt w:val="lowerRoman"/>
       <w:lvlText w:val="%3."/>
@@ -450,8 +550,16 @@
 </w:numbering>
 </file>
 
+<file path=word/people.xml><?xml version="1.0" encoding="utf-8"?>
+<w15:people xmlns:wpc="http://schemas.microsoft.com/office/word/2010/wordprocessingCanvas" xmlns:cx="http://schemas.microsoft.com/office/drawing/2014/chartex" xmlns:cx1="http://schemas.microsoft.com/office/drawing/2015/9/8/chartex" xmlns:cx2="http://schemas.microsoft.com/office/drawing/2015/10/21/chartex" xmlns:cx3="http://schemas.microsoft.com/office/drawing/2016/5/9/chartex" xmlns:cx4="http://schemas.microsoft.com/office/drawing/2016/5/10/chartex" xmlns:cx5="http://schemas.microsoft.com/office/drawing/2016/5/11/chartex" xmlns:cx6="http://schemas.microsoft.com/office/drawing/2016/5/12/chartex" xmlns:cx7="http://schemas.microsoft.com/office/drawing/2016/5/13/chartex" xmlns:cx8="http://schemas.microsoft.com/office/drawing/2016/5/14/chartex" xmlns:mc="http://schemas.openxmlformats.org/markup-compatibility/2006" xmlns:aink="http://schemas.microsoft.com/office/drawing/2016/ink" xmlns:am3d="http://schemas.microsoft.com/office/drawing/2017/model3d" xmlns:o="urn:schemas-microsoft-com:office:office" xmlns:r="http://schemas.openxmlformats.org/officeDocument/2006/relationships" xmlns:m="http://schemas.openxmlformats.org/officeDocument/2006/math" xmlns:v="urn:schemas-microsoft-com:vml" xmlns:wp14="http://schemas.microsoft.com/office/word/2010/wordprocessingDrawing" xmlns:wp="http://schemas.openxmlformats.org/drawingml/2006/wordprocessingDrawing" xmlns:w10="urn:schemas-microsoft-com:office:word" xmlns:w="http://schemas.openxmlformats.org/wordprocessingml/2006/main" xmlns:w14="http://schemas.microsoft.com/office/word/2010/wordml" xmlns:w15="http://schemas.microsoft.com/office/word/2012/wordml" xmlns:w16cid="http://schemas.microsoft.com/office/word/2016/wordml/cid" xmlns:w16se="http://schemas.microsoft.com/office/word/2015/wordml/symex" xmlns:wpg="http://schemas.microsoft.com/office/word/2010/wordprocessingGroup" xmlns:wpi="http://schemas.microsoft.com/office/word/2010/wordprocessingInk" xmlns:wne="http://schemas.microsoft.com/office/word/2006/wordml" xmlns:wps="http://schemas.microsoft.com/office/word/2010/wordprocessingShape" mc:Ignorable="w14 w15 w16se w16cid wp14">
+  <w15:person w15:author="Jameal Samhouri">
+    <w15:presenceInfo w15:providerId="None" w15:userId="Jameal Samhouri"/>
+  </w15:person>
+</w15:people>
+</file>
+
 <file path=word/styles.xml><?xml version="1.0" encoding="utf-8"?>
-<w:styles xmlns:mc="http://schemas.openxmlformats.org/markup-compatibility/2006" xmlns:r="http://schemas.openxmlformats.org/officeDocument/2006/relationships" xmlns:w="http://schemas.openxmlformats.org/wordprocessingml/2006/main" xmlns:w14="http://schemas.microsoft.com/office/word/2010/wordml" xmlns:w15="http://schemas.microsoft.com/office/word/2012/wordml" xmlns:w16se="http://schemas.microsoft.com/office/word/2015/wordml/symex" mc:Ignorable="w14 w15 w16se">
+<w:styles xmlns:mc="http://schemas.openxmlformats.org/markup-compatibility/2006" xmlns:r="http://schemas.openxmlformats.org/officeDocument/2006/relationships" xmlns:w="http://schemas.openxmlformats.org/wordprocessingml/2006/main" xmlns:w14="http://schemas.microsoft.com/office/word/2010/wordml" xmlns:w15="http://schemas.microsoft.com/office/word/2012/wordml" xmlns:w16cid="http://schemas.microsoft.com/office/word/2016/wordml/cid" xmlns:w16se="http://schemas.microsoft.com/office/word/2015/wordml/symex" mc:Ignorable="w14 w15 w16se w16cid">
   <w:docDefaults>
     <w:rPrDefault>
       <w:rPr>
@@ -467,7 +575,7 @@
       </w:pPr>
     </w:pPrDefault>
   </w:docDefaults>
-  <w:latentStyles w:defLockedState="0" w:defUIPriority="99" w:defSemiHidden="0" w:defUnhideWhenUsed="0" w:defQFormat="0" w:count="371">
+  <w:latentStyles w:defLockedState="0" w:defUIPriority="99" w:defSemiHidden="0" w:defUnhideWhenUsed="0" w:defQFormat="0" w:count="375">
     <w:lsdException w:name="Normal" w:uiPriority="0" w:qFormat="1"/>
     <w:lsdException w:name="heading 1" w:uiPriority="9" w:qFormat="1"/>
     <w:lsdException w:name="heading 2" w:semiHidden="1" w:uiPriority="9" w:unhideWhenUsed="1" w:qFormat="1"/>
@@ -839,6 +947,10 @@
     <w:lsdException w:name="List Table 5 Dark Accent 6" w:uiPriority="50"/>
     <w:lsdException w:name="List Table 6 Colorful Accent 6" w:uiPriority="51"/>
     <w:lsdException w:name="List Table 7 Colorful Accent 6" w:uiPriority="52"/>
+    <w:lsdException w:name="Mention" w:semiHidden="1" w:unhideWhenUsed="1"/>
+    <w:lsdException w:name="Smart Hyperlink" w:semiHidden="1" w:unhideWhenUsed="1"/>
+    <w:lsdException w:name="Hashtag" w:semiHidden="1" w:unhideWhenUsed="1"/>
+    <w:lsdException w:name="Unresolved Mention" w:semiHidden="1" w:unhideWhenUsed="1"/>
   </w:latentStyles>
   <w:style w:type="paragraph" w:default="1" w:styleId="Normal">
     <w:name w:val="Normal"/>
@@ -893,6 +1005,102 @@
       <w:ind w:left="720"/>
       <w:contextualSpacing/>
     </w:pPr>
+  </w:style>
+  <w:style w:type="paragraph" w:styleId="BalloonText">
+    <w:name w:val="Balloon Text"/>
+    <w:basedOn w:val="Normal"/>
+    <w:link w:val="BalloonTextChar"/>
+    <w:uiPriority w:val="99"/>
+    <w:semiHidden/>
+    <w:unhideWhenUsed/>
+    <w:rsid w:val="00C21FE1"/>
+    <w:pPr>
+      <w:spacing w:line="240" w:lineRule="auto"/>
+    </w:pPr>
+    <w:rPr>
+      <w:sz w:val="18"/>
+      <w:szCs w:val="18"/>
+    </w:rPr>
+  </w:style>
+  <w:style w:type="character" w:customStyle="1" w:styleId="BalloonTextChar">
+    <w:name w:val="Balloon Text Char"/>
+    <w:basedOn w:val="DefaultParagraphFont"/>
+    <w:link w:val="BalloonText"/>
+    <w:uiPriority w:val="99"/>
+    <w:semiHidden/>
+    <w:rsid w:val="00C21FE1"/>
+    <w:rPr>
+      <w:sz w:val="18"/>
+      <w:szCs w:val="18"/>
+    </w:rPr>
+  </w:style>
+  <w:style w:type="character" w:styleId="CommentReference">
+    <w:name w:val="annotation reference"/>
+    <w:basedOn w:val="DefaultParagraphFont"/>
+    <w:uiPriority w:val="99"/>
+    <w:semiHidden/>
+    <w:unhideWhenUsed/>
+    <w:rsid w:val="00C21FE1"/>
+    <w:rPr>
+      <w:sz w:val="16"/>
+      <w:szCs w:val="16"/>
+    </w:rPr>
+  </w:style>
+  <w:style w:type="paragraph" w:styleId="CommentText">
+    <w:name w:val="annotation text"/>
+    <w:basedOn w:val="Normal"/>
+    <w:link w:val="CommentTextChar"/>
+    <w:uiPriority w:val="99"/>
+    <w:semiHidden/>
+    <w:unhideWhenUsed/>
+    <w:rsid w:val="00C21FE1"/>
+    <w:pPr>
+      <w:spacing w:line="240" w:lineRule="auto"/>
+    </w:pPr>
+    <w:rPr>
+      <w:sz w:val="20"/>
+      <w:szCs w:val="20"/>
+    </w:rPr>
+  </w:style>
+  <w:style w:type="character" w:customStyle="1" w:styleId="CommentTextChar">
+    <w:name w:val="Comment Text Char"/>
+    <w:basedOn w:val="DefaultParagraphFont"/>
+    <w:link w:val="CommentText"/>
+    <w:uiPriority w:val="99"/>
+    <w:semiHidden/>
+    <w:rsid w:val="00C21FE1"/>
+    <w:rPr>
+      <w:sz w:val="20"/>
+      <w:szCs w:val="20"/>
+    </w:rPr>
+  </w:style>
+  <w:style w:type="paragraph" w:styleId="CommentSubject">
+    <w:name w:val="annotation subject"/>
+    <w:basedOn w:val="CommentText"/>
+    <w:next w:val="CommentText"/>
+    <w:link w:val="CommentSubjectChar"/>
+    <w:uiPriority w:val="99"/>
+    <w:semiHidden/>
+    <w:unhideWhenUsed/>
+    <w:rsid w:val="00C21FE1"/>
+    <w:rPr>
+      <w:b/>
+      <w:bCs/>
+    </w:rPr>
+  </w:style>
+  <w:style w:type="character" w:customStyle="1" w:styleId="CommentSubjectChar">
+    <w:name w:val="Comment Subject Char"/>
+    <w:basedOn w:val="CommentTextChar"/>
+    <w:link w:val="CommentSubject"/>
+    <w:uiPriority w:val="99"/>
+    <w:semiHidden/>
+    <w:rsid w:val="00C21FE1"/>
+    <w:rPr>
+      <w:b/>
+      <w:bCs/>
+      <w:sz w:val="20"/>
+      <w:szCs w:val="20"/>
+    </w:rPr>
   </w:style>
 </w:styles>
 </file>

</xml_diff>

<commit_message>
Added grid cell depth to grid-prep. standardized names in output of effort_mgmt
</commit_message>
<xml_diff>
--- a/grid-prep/Readme_raimbow_prep.docx
+++ b/grid-prep/Readme_raimbow_prep.docx
@@ -56,6 +56,36 @@
     </w:p>
     <w:p/>
     <w:p>
+      <w:proofErr w:type="spellStart"/>
+      <w:r>
+        <w:t>Todo</w:t>
+      </w:r>
+      <w:proofErr w:type="spellEnd"/>
+      <w:r>
+        <w:t xml:space="preserve">: make all of this </w:t>
+      </w:r>
+      <w:r>
+        <w:t xml:space="preserve">happen in </w:t>
+      </w:r>
+      <w:r>
+        <w:t xml:space="preserve">a single </w:t>
+      </w:r>
+      <w:proofErr w:type="spellStart"/>
+      <w:r>
+        <w:t>Rmd</w:t>
+      </w:r>
+      <w:proofErr w:type="spellEnd"/>
+      <w:r>
+        <w:t xml:space="preserve"> document</w:t>
+      </w:r>
+      <w:r>
+        <w:t xml:space="preserve"> for a single crank to turn</w:t>
+      </w:r>
+      <w:bookmarkStart w:id="0" w:name="_GoBack"/>
+      <w:bookmarkEnd w:id="0"/>
+    </w:p>
+    <w:p/>
+    <w:p>
       <w:r>
         <w:t>Prep for risk assessment analyses</w:t>
       </w:r>
@@ -236,6 +266,42 @@
         </w:numPr>
       </w:pPr>
       <w:r>
+        <w:t>Get the depth for each grid cell</w:t>
+      </w:r>
+    </w:p>
+    <w:p>
+      <w:pPr>
+        <w:pStyle w:val="ListParagraph"/>
+        <w:numPr>
+          <w:ilvl w:val="1"/>
+          <w:numId w:val="1"/>
+        </w:numPr>
+      </w:pPr>
+      <w:r>
+        <w:t>File: Grid5km_depth.R</w:t>
+      </w:r>
+    </w:p>
+    <w:p>
+      <w:pPr>
+        <w:pStyle w:val="ListParagraph"/>
+        <w:numPr>
+          <w:ilvl w:val="1"/>
+          <w:numId w:val="1"/>
+        </w:numPr>
+      </w:pPr>
+      <w:r>
+        <w:t>Simply reads in Blake’s CSV file and saves it as an RDS file</w:t>
+      </w:r>
+    </w:p>
+    <w:p>
+      <w:pPr>
+        <w:pStyle w:val="ListParagraph"/>
+        <w:numPr>
+          <w:ilvl w:val="0"/>
+          <w:numId w:val="1"/>
+        </w:numPr>
+      </w:pPr>
+      <w:r>
         <w:t xml:space="preserve">Prep whale data to be fed into </w:t>
       </w:r>
       <w:proofErr w:type="spellStart"/>
@@ -256,7 +322,13 @@
         </w:numPr>
       </w:pPr>
       <w:r>
-        <w:t>File_Grid5km_whale_values.R</w:t>
+        <w:t>File</w:t>
+      </w:r>
+      <w:r>
+        <w:t xml:space="preserve">: </w:t>
+      </w:r>
+      <w:r>
+        <w:t>Grid5km_whale_values.R</w:t>
       </w:r>
     </w:p>
     <w:p>
@@ -341,8 +413,6 @@
       <w:r>
         <w:t>(), etc.</w:t>
       </w:r>
-      <w:bookmarkStart w:id="0" w:name="_GoBack"/>
-      <w:bookmarkEnd w:id="0"/>
     </w:p>
     <w:sectPr>
       <w:pgSz w:w="12240" w:h="15840"/>

</xml_diff>

<commit_message>
grid prep readme update and comment response
</commit_message>
<xml_diff>
--- a/grid-prep/Readme_raimbow_prep.docx
+++ b/grid-prep/Readme_raimbow_prep.docx
@@ -1,6 +1,6 @@
 
 <file path=word/document.xml><?xml version="1.0" encoding="utf-8"?>
-<w:document xmlns:wpc="http://schemas.microsoft.com/office/word/2010/wordprocessingCanvas" xmlns:cx="http://schemas.microsoft.com/office/drawing/2014/chartex" xmlns:cx1="http://schemas.microsoft.com/office/drawing/2015/9/8/chartex" xmlns:cx2="http://schemas.microsoft.com/office/drawing/2015/10/21/chartex" xmlns:cx3="http://schemas.microsoft.com/office/drawing/2016/5/9/chartex" xmlns:cx4="http://schemas.microsoft.com/office/drawing/2016/5/10/chartex" xmlns:cx5="http://schemas.microsoft.com/office/drawing/2016/5/11/chartex" xmlns:cx6="http://schemas.microsoft.com/office/drawing/2016/5/12/chartex" xmlns:cx7="http://schemas.microsoft.com/office/drawing/2016/5/13/chartex" xmlns:cx8="http://schemas.microsoft.com/office/drawing/2016/5/14/chartex" xmlns:mc="http://schemas.openxmlformats.org/markup-compatibility/2006" xmlns:aink="http://schemas.microsoft.com/office/drawing/2016/ink" xmlns:am3d="http://schemas.microsoft.com/office/drawing/2017/model3d" xmlns:o="urn:schemas-microsoft-com:office:office" xmlns:r="http://schemas.openxmlformats.org/officeDocument/2006/relationships" xmlns:m="http://schemas.openxmlformats.org/officeDocument/2006/math" xmlns:v="urn:schemas-microsoft-com:vml" xmlns:wp14="http://schemas.microsoft.com/office/word/2010/wordprocessingDrawing" xmlns:wp="http://schemas.openxmlformats.org/drawingml/2006/wordprocessingDrawing" xmlns:w10="urn:schemas-microsoft-com:office:word" xmlns:w="http://schemas.openxmlformats.org/wordprocessingml/2006/main" xmlns:w14="http://schemas.microsoft.com/office/word/2010/wordml" xmlns:w15="http://schemas.microsoft.com/office/word/2012/wordml" xmlns:w16cid="http://schemas.microsoft.com/office/word/2016/wordml/cid" xmlns:w16se="http://schemas.microsoft.com/office/word/2015/wordml/symex" xmlns:wpg="http://schemas.microsoft.com/office/word/2010/wordprocessingGroup" xmlns:wpi="http://schemas.microsoft.com/office/word/2010/wordprocessingInk" xmlns:wne="http://schemas.microsoft.com/office/word/2006/wordml" xmlns:wps="http://schemas.microsoft.com/office/word/2010/wordprocessingShape" mc:Ignorable="w14 w15 w16se w16cid wp14">
+<w:document xmlns:wpc="http://schemas.microsoft.com/office/word/2010/wordprocessingCanvas" xmlns:cx="http://schemas.microsoft.com/office/drawing/2014/chartex" xmlns:cx1="http://schemas.microsoft.com/office/drawing/2015/9/8/chartex" xmlns:mc="http://schemas.openxmlformats.org/markup-compatibility/2006" xmlns:o="urn:schemas-microsoft-com:office:office" xmlns:r="http://schemas.openxmlformats.org/officeDocument/2006/relationships" xmlns:m="http://schemas.openxmlformats.org/officeDocument/2006/math" xmlns:v="urn:schemas-microsoft-com:vml" xmlns:wp14="http://schemas.microsoft.com/office/word/2010/wordprocessingDrawing" xmlns:wp="http://schemas.openxmlformats.org/drawingml/2006/wordprocessingDrawing" xmlns:w10="urn:schemas-microsoft-com:office:word" xmlns:w="http://schemas.openxmlformats.org/wordprocessingml/2006/main" xmlns:w14="http://schemas.microsoft.com/office/word/2010/wordml" xmlns:w15="http://schemas.microsoft.com/office/word/2012/wordml" xmlns:w16se="http://schemas.microsoft.com/office/word/2015/wordml/symex" xmlns:wpg="http://schemas.microsoft.com/office/word/2010/wordprocessingGroup" xmlns:wpi="http://schemas.microsoft.com/office/word/2010/wordprocessingInk" xmlns:wne="http://schemas.microsoft.com/office/word/2006/wordml" xmlns:wps="http://schemas.microsoft.com/office/word/2010/wordprocessingShape" mc:Ignorable="w14 w15 w16se wp14">
   <w:body>
     <w:p>
       <w:pPr>
@@ -56,6 +56,38 @@
     </w:p>
     <w:p/>
     <w:p>
+      <w:pPr>
+        <w:rPr>
+          <w:ins w:id="0" w:author="Sam Woodman" w:date="2020-05-27T09:07:00Z"/>
+        </w:rPr>
+      </w:pPr>
+      <w:proofErr w:type="spellStart"/>
+      <w:ins w:id="1" w:author="Sam Woodman" w:date="2020-05-27T09:07:00Z">
+        <w:r>
+          <w:t>Todo</w:t>
+        </w:r>
+        <w:proofErr w:type="spellEnd"/>
+        <w:r>
+          <w:t xml:space="preserve">: make all of this happen in a single </w:t>
+        </w:r>
+        <w:proofErr w:type="spellStart"/>
+        <w:r>
+          <w:t>Rmd</w:t>
+        </w:r>
+        <w:proofErr w:type="spellEnd"/>
+        <w:r>
+          <w:t xml:space="preserve"> document for a single crank to turn</w:t>
+        </w:r>
+      </w:ins>
+    </w:p>
+    <w:p>
+      <w:pPr>
+        <w:rPr>
+          <w:ins w:id="2" w:author="Sam Woodman" w:date="2020-05-27T09:07:00Z"/>
+        </w:rPr>
+      </w:pPr>
+    </w:p>
+    <w:p>
       <w:r>
         <w:t>Prep for risk assessment analyses</w:t>
       </w:r>
@@ -134,11 +166,9 @@
       <w:r>
         <w:t xml:space="preserve">File: </w:t>
       </w:r>
-      <w:bookmarkStart w:id="0" w:name="_GoBack"/>
       <w:r>
         <w:t>Grid5km_key.R</w:t>
       </w:r>
-      <w:bookmarkEnd w:id="0"/>
     </w:p>
     <w:p>
       <w:pPr>
@@ -148,16 +178,16 @@
           <w:numId w:val="1"/>
         </w:numPr>
         <w:rPr>
-          <w:ins w:id="1" w:author="Jameal Samhouri" w:date="2020-05-20T16:10:00Z"/>
+          <w:ins w:id="3" w:author="Jameal Samhouri" w:date="2020-05-20T16:10:00Z"/>
         </w:rPr>
       </w:pPr>
       <w:proofErr w:type="spellStart"/>
+      <w:r>
+        <w:t>Todo</w:t>
+      </w:r>
+      <w:proofErr w:type="spellEnd"/>
       <w:proofErr w:type="gramStart"/>
       <w:r>
-        <w:t>Todo</w:t>
-      </w:r>
-      <w:proofErr w:type="spellEnd"/>
-      <w:r>
         <w:t>?:</w:t>
       </w:r>
       <w:proofErr w:type="gramEnd"/>
@@ -187,7 +217,7 @@
           <w:ilvl w:val="2"/>
           <w:numId w:val="1"/>
         </w:numPr>
-        <w:pPrChange w:id="2" w:author="Jameal Samhouri" w:date="2020-05-20T16:10:00Z">
+        <w:pPrChange w:id="4" w:author="Jameal Samhouri" w:date="2020-05-20T16:10:00Z">
           <w:pPr>
             <w:pStyle w:val="ListParagraph"/>
             <w:numPr>
@@ -198,9 +228,22 @@
           </w:pPr>
         </w:pPrChange>
       </w:pPr>
-      <w:ins w:id="3" w:author="Jameal Samhouri" w:date="2020-05-20T16:10:00Z">
+      <w:commentRangeStart w:id="5"/>
+      <w:ins w:id="6" w:author="Jameal Samhouri" w:date="2020-05-20T16:10:00Z">
         <w:r>
-          <w:t xml:space="preserve">The proposed </w:t>
+          <w:t xml:space="preserve">The </w:t>
+        </w:r>
+      </w:ins>
+      <w:commentRangeEnd w:id="5"/>
+      <w:r>
+        <w:rPr>
+          <w:rStyle w:val="CommentReference"/>
+        </w:rPr>
+        <w:commentReference w:id="5"/>
+      </w:r>
+      <w:ins w:id="8" w:author="Jameal Samhouri" w:date="2020-05-20T16:10:00Z">
+        <w:r>
+          <w:t xml:space="preserve">proposed </w:t>
         </w:r>
         <w:proofErr w:type="spellStart"/>
         <w:r>
@@ -252,16 +295,24 @@
           <w:numId w:val="1"/>
         </w:numPr>
       </w:pPr>
-      <w:commentRangeStart w:id="4"/>
+      <w:commentRangeStart w:id="9"/>
+      <w:commentRangeStart w:id="10"/>
       <w:r>
         <w:t>Of note, this information is already included in the fishing data</w:t>
       </w:r>
-      <w:commentRangeEnd w:id="4"/>
+      <w:commentRangeEnd w:id="9"/>
       <w:r>
         <w:rPr>
           <w:rStyle w:val="CommentReference"/>
         </w:rPr>
-        <w:commentReference w:id="4"/>
+        <w:commentReference w:id="9"/>
+      </w:r>
+      <w:commentRangeEnd w:id="10"/>
+      <w:r>
+        <w:rPr>
+          <w:rStyle w:val="CommentReference"/>
+        </w:rPr>
+        <w:commentReference w:id="10"/>
       </w:r>
     </w:p>
     <w:p>
@@ -271,6 +322,57 @@
           <w:ilvl w:val="0"/>
           <w:numId w:val="1"/>
         </w:numPr>
+        <w:rPr>
+          <w:ins w:id="11" w:author="Sam Woodman" w:date="2020-05-27T09:06:00Z"/>
+        </w:rPr>
+      </w:pPr>
+      <w:ins w:id="12" w:author="Sam Woodman" w:date="2020-05-27T09:06:00Z">
+        <w:r>
+          <w:t>Get the depth for each grid cell</w:t>
+        </w:r>
+      </w:ins>
+    </w:p>
+    <w:p>
+      <w:pPr>
+        <w:pStyle w:val="ListParagraph"/>
+        <w:numPr>
+          <w:ilvl w:val="1"/>
+          <w:numId w:val="1"/>
+        </w:numPr>
+        <w:rPr>
+          <w:ins w:id="13" w:author="Sam Woodman" w:date="2020-05-27T09:06:00Z"/>
+        </w:rPr>
+      </w:pPr>
+      <w:ins w:id="14" w:author="Sam Woodman" w:date="2020-05-27T09:06:00Z">
+        <w:r>
+          <w:t>File: Grid5km_depth.R</w:t>
+        </w:r>
+      </w:ins>
+    </w:p>
+    <w:p>
+      <w:pPr>
+        <w:pStyle w:val="ListParagraph"/>
+        <w:numPr>
+          <w:ilvl w:val="1"/>
+          <w:numId w:val="1"/>
+        </w:numPr>
+        <w:rPr>
+          <w:ins w:id="15" w:author="Sam Woodman" w:date="2020-05-27T09:06:00Z"/>
+        </w:rPr>
+      </w:pPr>
+      <w:ins w:id="16" w:author="Sam Woodman" w:date="2020-05-27T09:06:00Z">
+        <w:r>
+          <w:t>Simply reads in Blake’s CSV file and saves it as an RDS file</w:t>
+        </w:r>
+      </w:ins>
+    </w:p>
+    <w:p>
+      <w:pPr>
+        <w:pStyle w:val="ListParagraph"/>
+        <w:numPr>
+          <w:ilvl w:val="0"/>
+          <w:numId w:val="1"/>
+        </w:numPr>
       </w:pPr>
       <w:r>
         <w:t xml:space="preserve">Prep whale data to be fed into </w:t>
@@ -307,16 +409,24 @@
       <w:r>
         <w:t xml:space="preserve">Filter whale predictions for grid cell IDs in the study area, and convert humpback values to abundance. </w:t>
       </w:r>
-      <w:commentRangeStart w:id="5"/>
+      <w:commentRangeStart w:id="17"/>
+      <w:commentRangeStart w:id="18"/>
       <w:r>
         <w:t xml:space="preserve">Full join </w:t>
       </w:r>
-      <w:commentRangeEnd w:id="5"/>
+      <w:commentRangeEnd w:id="17"/>
       <w:r>
         <w:rPr>
           <w:rStyle w:val="CommentReference"/>
         </w:rPr>
-        <w:commentReference w:id="5"/>
+        <w:commentReference w:id="17"/>
+      </w:r>
+      <w:commentRangeEnd w:id="18"/>
+      <w:r>
+        <w:rPr>
+          <w:rStyle w:val="CommentReference"/>
+        </w:rPr>
+        <w:commentReference w:id="18"/>
       </w:r>
       <w:r>
         <w:t>the whale data, by grid cell ID and year-month</w:t>
@@ -404,8 +514,8 @@
 </file>
 
 <file path=word/comments.xml><?xml version="1.0" encoding="utf-8"?>
-<w:comments xmlns:wpc="http://schemas.microsoft.com/office/word/2010/wordprocessingCanvas" xmlns:cx="http://schemas.microsoft.com/office/drawing/2014/chartex" xmlns:cx1="http://schemas.microsoft.com/office/drawing/2015/9/8/chartex" xmlns:cx2="http://schemas.microsoft.com/office/drawing/2015/10/21/chartex" xmlns:cx3="http://schemas.microsoft.com/office/drawing/2016/5/9/chartex" xmlns:cx4="http://schemas.microsoft.com/office/drawing/2016/5/10/chartex" xmlns:cx5="http://schemas.microsoft.com/office/drawing/2016/5/11/chartex" xmlns:cx6="http://schemas.microsoft.com/office/drawing/2016/5/12/chartex" xmlns:cx7="http://schemas.microsoft.com/office/drawing/2016/5/13/chartex" xmlns:cx8="http://schemas.microsoft.com/office/drawing/2016/5/14/chartex" xmlns:mc="http://schemas.openxmlformats.org/markup-compatibility/2006" xmlns:aink="http://schemas.microsoft.com/office/drawing/2016/ink" xmlns:am3d="http://schemas.microsoft.com/office/drawing/2017/model3d" xmlns:o="urn:schemas-microsoft-com:office:office" xmlns:r="http://schemas.openxmlformats.org/officeDocument/2006/relationships" xmlns:m="http://schemas.openxmlformats.org/officeDocument/2006/math" xmlns:v="urn:schemas-microsoft-com:vml" xmlns:wp14="http://schemas.microsoft.com/office/word/2010/wordprocessingDrawing" xmlns:wp="http://schemas.openxmlformats.org/drawingml/2006/wordprocessingDrawing" xmlns:w10="urn:schemas-microsoft-com:office:word" xmlns:w="http://schemas.openxmlformats.org/wordprocessingml/2006/main" xmlns:w14="http://schemas.microsoft.com/office/word/2010/wordml" xmlns:w15="http://schemas.microsoft.com/office/word/2012/wordml" xmlns:w16cid="http://schemas.microsoft.com/office/word/2016/wordml/cid" xmlns:w16se="http://schemas.microsoft.com/office/word/2015/wordml/symex" xmlns:wpg="http://schemas.microsoft.com/office/word/2010/wordprocessingGroup" xmlns:wpi="http://schemas.microsoft.com/office/word/2010/wordprocessingInk" xmlns:wne="http://schemas.microsoft.com/office/word/2006/wordml" xmlns:wps="http://schemas.microsoft.com/office/word/2010/wordprocessingShape" mc:Ignorable="w14 w15 w16se w16cid wp14">
-  <w:comment w:id="4" w:author="Jameal Samhouri" w:date="2020-05-22T12:25:00Z" w:initials="JS">
+<w:comments xmlns:wpc="http://schemas.microsoft.com/office/word/2010/wordprocessingCanvas" xmlns:cx="http://schemas.microsoft.com/office/drawing/2014/chartex" xmlns:cx1="http://schemas.microsoft.com/office/drawing/2015/9/8/chartex" xmlns:mc="http://schemas.openxmlformats.org/markup-compatibility/2006" xmlns:o="urn:schemas-microsoft-com:office:office" xmlns:r="http://schemas.openxmlformats.org/officeDocument/2006/relationships" xmlns:m="http://schemas.openxmlformats.org/officeDocument/2006/math" xmlns:v="urn:schemas-microsoft-com:vml" xmlns:wp14="http://schemas.microsoft.com/office/word/2010/wordprocessingDrawing" xmlns:wp="http://schemas.openxmlformats.org/drawingml/2006/wordprocessingDrawing" xmlns:w10="urn:schemas-microsoft-com:office:word" xmlns:w="http://schemas.openxmlformats.org/wordprocessingml/2006/main" xmlns:w14="http://schemas.microsoft.com/office/word/2010/wordml" xmlns:w15="http://schemas.microsoft.com/office/word/2012/wordml" xmlns:w16se="http://schemas.microsoft.com/office/word/2015/wordml/symex" xmlns:wpg="http://schemas.microsoft.com/office/word/2010/wordprocessingGroup" xmlns:wpi="http://schemas.microsoft.com/office/word/2010/wordprocessingInk" xmlns:wne="http://schemas.microsoft.com/office/word/2006/wordml" xmlns:wps="http://schemas.microsoft.com/office/word/2010/wordprocessingShape" mc:Ignorable="w14 w15 w16se wp14">
+  <w:comment w:id="5" w:author="Sam Woodman" w:date="2020-05-27T09:07:00Z" w:initials="SW">
     <w:p>
       <w:pPr>
         <w:pStyle w:val="CommentText"/>
@@ -417,11 +527,65 @@
         <w:annotationRef/>
       </w:r>
       <w:r>
+        <w:rPr>
+          <w:rStyle w:val="CommentReference"/>
+        </w:rPr>
+        <w:annotationRef/>
+      </w:r>
+      <w:r>
+        <w:t xml:space="preserve">Cool, where can I find </w:t>
+      </w:r>
+      <w:proofErr w:type="spellStart"/>
+      <w:r>
+        <w:t>shapefiles</w:t>
+      </w:r>
+      <w:proofErr w:type="spellEnd"/>
+      <w:r>
+        <w:t xml:space="preserve">, </w:t>
+      </w:r>
+      <w:proofErr w:type="spellStart"/>
+      <w:r>
+        <w:t>lat</w:t>
+      </w:r>
+      <w:proofErr w:type="spellEnd"/>
+      <w:r>
+        <w:t>/</w:t>
+      </w:r>
+      <w:proofErr w:type="spellStart"/>
+      <w:r>
+        <w:t>lon</w:t>
+      </w:r>
+      <w:proofErr w:type="spellEnd"/>
+      <w:r>
+        <w:t xml:space="preserve"> boundaries</w:t>
+      </w:r>
+      <w:r>
+        <w:t>, or somesuch</w:t>
+      </w:r>
+      <w:bookmarkStart w:id="7" w:name="_GoBack"/>
+      <w:bookmarkEnd w:id="7"/>
+      <w:r>
+        <w:t>?</w:t>
+      </w:r>
+    </w:p>
+  </w:comment>
+  <w:comment w:id="9" w:author="Jameal Samhouri" w:date="2020-05-22T12:25:00Z" w:initials="JS">
+    <w:p>
+      <w:pPr>
+        <w:pStyle w:val="CommentText"/>
+      </w:pPr>
+      <w:r>
+        <w:rPr>
+          <w:rStyle w:val="CommentReference"/>
+        </w:rPr>
+        <w:annotationRef/>
+      </w:r>
+      <w:r>
         <w:t>Don’t we need to do this later as well, to avoid grid cells being identified both as in and out of BIAs?</w:t>
       </w:r>
     </w:p>
   </w:comment>
-  <w:comment w:id="5" w:author="Jameal Samhouri" w:date="2020-05-20T16:11:00Z" w:initials="JS">
+  <w:comment w:id="10" w:author="Sam Woodman" w:date="2020-05-27T09:07:00Z" w:initials="SW">
     <w:p>
       <w:pPr>
         <w:pStyle w:val="CommentText"/>
@@ -433,17 +597,91 @@
         <w:annotationRef/>
       </w:r>
       <w:r>
+        <w:rPr>
+          <w:rStyle w:val="CommentReference"/>
+        </w:rPr>
+        <w:annotationRef/>
+      </w:r>
+      <w:r>
+        <w:t xml:space="preserve">When I did this originally (for Ocean Sciences presentation), I did this on a grid cell level basis and then joined with the fishing data. So I believe they’re already good, but I’ll </w:t>
+      </w:r>
+      <w:r>
+        <w:t>double</w:t>
+      </w:r>
+      <w:r>
+        <w:t xml:space="preserve"> check</w:t>
+      </w:r>
+      <w:r>
+        <w:t xml:space="preserve"> when writing the </w:t>
+      </w:r>
+      <w:proofErr w:type="spellStart"/>
+      <w:r>
+        <w:t>Rmd</w:t>
+      </w:r>
+      <w:proofErr w:type="spellEnd"/>
+      <w:r>
+        <w:t xml:space="preserve"> doc</w:t>
+      </w:r>
+    </w:p>
+    <w:p>
+      <w:pPr>
+        <w:pStyle w:val="CommentText"/>
+      </w:pPr>
+    </w:p>
+  </w:comment>
+  <w:comment w:id="17" w:author="Jameal Samhouri" w:date="2020-05-20T16:11:00Z" w:initials="JS">
+    <w:p>
+      <w:pPr>
+        <w:pStyle w:val="CommentText"/>
+      </w:pPr>
+      <w:r>
+        <w:rPr>
+          <w:rStyle w:val="CommentReference"/>
+        </w:rPr>
+        <w:annotationRef/>
+      </w:r>
+      <w:r>
         <w:t>Shoot, remind me: why is it a full join?</w:t>
       </w:r>
+    </w:p>
+  </w:comment>
+  <w:comment w:id="18" w:author="Sam Woodman" w:date="2020-05-27T09:07:00Z" w:initials="SW">
+    <w:p>
+      <w:pPr>
+        <w:pStyle w:val="CommentText"/>
+      </w:pPr>
+      <w:r>
+        <w:rPr>
+          <w:rStyle w:val="CommentReference"/>
+        </w:rPr>
+        <w:annotationRef/>
+      </w:r>
+      <w:r>
+        <w:rPr>
+          <w:rStyle w:val="CommentReference"/>
+        </w:rPr>
+        <w:annotationRef/>
+      </w:r>
+      <w:r>
+        <w:t>It’s a full join because there are a few grid cells that have humpback predictions but NA blue predictions, and vice versa. A full join ensures that all the grid cells that have any non-NA whale predictions will be included in the single output data frame</w:t>
+      </w:r>
+    </w:p>
+    <w:p>
+      <w:pPr>
+        <w:pStyle w:val="CommentText"/>
+      </w:pPr>
     </w:p>
   </w:comment>
 </w:comments>
 </file>
 
 <file path=word/commentsExtended.xml><?xml version="1.0" encoding="utf-8"?>
-<w15:commentsEx xmlns:wpc="http://schemas.microsoft.com/office/word/2010/wordprocessingCanvas" xmlns:cx="http://schemas.microsoft.com/office/drawing/2014/chartex" xmlns:cx1="http://schemas.microsoft.com/office/drawing/2015/9/8/chartex" xmlns:cx2="http://schemas.microsoft.com/office/drawing/2015/10/21/chartex" xmlns:cx3="http://schemas.microsoft.com/office/drawing/2016/5/9/chartex" xmlns:cx4="http://schemas.microsoft.com/office/drawing/2016/5/10/chartex" xmlns:cx5="http://schemas.microsoft.com/office/drawing/2016/5/11/chartex" xmlns:cx6="http://schemas.microsoft.com/office/drawing/2016/5/12/chartex" xmlns:cx7="http://schemas.microsoft.com/office/drawing/2016/5/13/chartex" xmlns:cx8="http://schemas.microsoft.com/office/drawing/2016/5/14/chartex" xmlns:mc="http://schemas.openxmlformats.org/markup-compatibility/2006" xmlns:aink="http://schemas.microsoft.com/office/drawing/2016/ink" xmlns:am3d="http://schemas.microsoft.com/office/drawing/2017/model3d" xmlns:o="urn:schemas-microsoft-com:office:office" xmlns:r="http://schemas.openxmlformats.org/officeDocument/2006/relationships" xmlns:m="http://schemas.openxmlformats.org/officeDocument/2006/math" xmlns:v="urn:schemas-microsoft-com:vml" xmlns:wp14="http://schemas.microsoft.com/office/word/2010/wordprocessingDrawing" xmlns:wp="http://schemas.openxmlformats.org/drawingml/2006/wordprocessingDrawing" xmlns:w10="urn:schemas-microsoft-com:office:word" xmlns:w="http://schemas.openxmlformats.org/wordprocessingml/2006/main" xmlns:w14="http://schemas.microsoft.com/office/word/2010/wordml" xmlns:w15="http://schemas.microsoft.com/office/word/2012/wordml" xmlns:w16cid="http://schemas.microsoft.com/office/word/2016/wordml/cid" xmlns:w16se="http://schemas.microsoft.com/office/word/2015/wordml/symex" xmlns:wpg="http://schemas.microsoft.com/office/word/2010/wordprocessingGroup" xmlns:wpi="http://schemas.microsoft.com/office/word/2010/wordprocessingInk" xmlns:wne="http://schemas.microsoft.com/office/word/2006/wordml" xmlns:wps="http://schemas.microsoft.com/office/word/2010/wordprocessingShape" mc:Ignorable="w14 w15 w16se w16cid wp14">
+<w15:commentsEx xmlns:wpc="http://schemas.microsoft.com/office/word/2010/wordprocessingCanvas" xmlns:cx="http://schemas.microsoft.com/office/drawing/2014/chartex" xmlns:cx1="http://schemas.microsoft.com/office/drawing/2015/9/8/chartex" xmlns:mc="http://schemas.openxmlformats.org/markup-compatibility/2006" xmlns:o="urn:schemas-microsoft-com:office:office" xmlns:r="http://schemas.openxmlformats.org/officeDocument/2006/relationships" xmlns:m="http://schemas.openxmlformats.org/officeDocument/2006/math" xmlns:v="urn:schemas-microsoft-com:vml" xmlns:wp14="http://schemas.microsoft.com/office/word/2010/wordprocessingDrawing" xmlns:wp="http://schemas.openxmlformats.org/drawingml/2006/wordprocessingDrawing" xmlns:w10="urn:schemas-microsoft-com:office:word" xmlns:w="http://schemas.openxmlformats.org/wordprocessingml/2006/main" xmlns:w14="http://schemas.microsoft.com/office/word/2010/wordml" xmlns:w15="http://schemas.microsoft.com/office/word/2012/wordml" xmlns:w16se="http://schemas.microsoft.com/office/word/2015/wordml/symex" xmlns:wpg="http://schemas.microsoft.com/office/word/2010/wordprocessingGroup" xmlns:wpi="http://schemas.microsoft.com/office/word/2010/wordprocessingInk" xmlns:wne="http://schemas.microsoft.com/office/word/2006/wordml" xmlns:wps="http://schemas.microsoft.com/office/word/2010/wordprocessingShape" mc:Ignorable="w14 w15 w16se wp14">
+  <w15:commentEx w15:paraId="513239B6" w15:done="0"/>
   <w15:commentEx w15:paraId="431C33C1" w15:done="0"/>
+  <w15:commentEx w15:paraId="293019B0" w15:paraIdParent="431C33C1" w15:done="0"/>
   <w15:commentEx w15:paraId="38BB5B7E" w15:done="0"/>
+  <w15:commentEx w15:paraId="0ED5812D" w15:paraIdParent="38BB5B7E" w15:done="0"/>
 </w15:commentsEx>
 </file>
 
@@ -455,7 +693,7 @@
 </file>
 
 <file path=word/numbering.xml><?xml version="1.0" encoding="utf-8"?>
-<w:numbering xmlns:wpc="http://schemas.microsoft.com/office/word/2010/wordprocessingCanvas" xmlns:cx="http://schemas.microsoft.com/office/drawing/2014/chartex" xmlns:cx1="http://schemas.microsoft.com/office/drawing/2015/9/8/chartex" xmlns:cx2="http://schemas.microsoft.com/office/drawing/2015/10/21/chartex" xmlns:cx3="http://schemas.microsoft.com/office/drawing/2016/5/9/chartex" xmlns:cx4="http://schemas.microsoft.com/office/drawing/2016/5/10/chartex" xmlns:cx5="http://schemas.microsoft.com/office/drawing/2016/5/11/chartex" xmlns:cx6="http://schemas.microsoft.com/office/drawing/2016/5/12/chartex" xmlns:cx7="http://schemas.microsoft.com/office/drawing/2016/5/13/chartex" xmlns:cx8="http://schemas.microsoft.com/office/drawing/2016/5/14/chartex" xmlns:mc="http://schemas.openxmlformats.org/markup-compatibility/2006" xmlns:aink="http://schemas.microsoft.com/office/drawing/2016/ink" xmlns:am3d="http://schemas.microsoft.com/office/drawing/2017/model3d" xmlns:o="urn:schemas-microsoft-com:office:office" xmlns:r="http://schemas.openxmlformats.org/officeDocument/2006/relationships" xmlns:m="http://schemas.openxmlformats.org/officeDocument/2006/math" xmlns:v="urn:schemas-microsoft-com:vml" xmlns:wp14="http://schemas.microsoft.com/office/word/2010/wordprocessingDrawing" xmlns:wp="http://schemas.openxmlformats.org/drawingml/2006/wordprocessingDrawing" xmlns:w10="urn:schemas-microsoft-com:office:word" xmlns:w="http://schemas.openxmlformats.org/wordprocessingml/2006/main" xmlns:w14="http://schemas.microsoft.com/office/word/2010/wordml" xmlns:w15="http://schemas.microsoft.com/office/word/2012/wordml" xmlns:w16cid="http://schemas.microsoft.com/office/word/2016/wordml/cid" xmlns:w16se="http://schemas.microsoft.com/office/word/2015/wordml/symex" xmlns:wpg="http://schemas.microsoft.com/office/word/2010/wordprocessingGroup" xmlns:wpi="http://schemas.microsoft.com/office/word/2010/wordprocessingInk" xmlns:wne="http://schemas.microsoft.com/office/word/2006/wordml" xmlns:wps="http://schemas.microsoft.com/office/word/2010/wordprocessingShape" mc:Ignorable="w14 w15 w16se w16cid wp14">
+<w:numbering xmlns:wpc="http://schemas.microsoft.com/office/word/2010/wordprocessingCanvas" xmlns:cx="http://schemas.microsoft.com/office/drawing/2014/chartex" xmlns:cx1="http://schemas.microsoft.com/office/drawing/2015/9/8/chartex" xmlns:mc="http://schemas.openxmlformats.org/markup-compatibility/2006" xmlns:o="urn:schemas-microsoft-com:office:office" xmlns:r="http://schemas.openxmlformats.org/officeDocument/2006/relationships" xmlns:m="http://schemas.openxmlformats.org/officeDocument/2006/math" xmlns:v="urn:schemas-microsoft-com:vml" xmlns:wp14="http://schemas.microsoft.com/office/word/2010/wordprocessingDrawing" xmlns:wp="http://schemas.openxmlformats.org/drawingml/2006/wordprocessingDrawing" xmlns:w10="urn:schemas-microsoft-com:office:word" xmlns:w="http://schemas.openxmlformats.org/wordprocessingml/2006/main" xmlns:w14="http://schemas.microsoft.com/office/word/2010/wordml" xmlns:w15="http://schemas.microsoft.com/office/word/2012/wordml" xmlns:w16se="http://schemas.microsoft.com/office/word/2015/wordml/symex" xmlns:wpg="http://schemas.microsoft.com/office/word/2010/wordprocessingGroup" xmlns:wpi="http://schemas.microsoft.com/office/word/2010/wordprocessingInk" xmlns:wne="http://schemas.microsoft.com/office/word/2006/wordml" xmlns:wps="http://schemas.microsoft.com/office/word/2010/wordprocessingShape" mc:Ignorable="w14 w15 w16se wp14">
   <w:abstractNum w:abstractNumId="0" w15:restartNumberingAfterBreak="0">
     <w:nsid w:val="3F346A0F"/>
     <w:multiLevelType w:val="hybridMultilevel"/>
@@ -551,7 +789,10 @@
 </file>
 
 <file path=word/people.xml><?xml version="1.0" encoding="utf-8"?>
-<w15:people xmlns:wpc="http://schemas.microsoft.com/office/word/2010/wordprocessingCanvas" xmlns:cx="http://schemas.microsoft.com/office/drawing/2014/chartex" xmlns:cx1="http://schemas.microsoft.com/office/drawing/2015/9/8/chartex" xmlns:cx2="http://schemas.microsoft.com/office/drawing/2015/10/21/chartex" xmlns:cx3="http://schemas.microsoft.com/office/drawing/2016/5/9/chartex" xmlns:cx4="http://schemas.microsoft.com/office/drawing/2016/5/10/chartex" xmlns:cx5="http://schemas.microsoft.com/office/drawing/2016/5/11/chartex" xmlns:cx6="http://schemas.microsoft.com/office/drawing/2016/5/12/chartex" xmlns:cx7="http://schemas.microsoft.com/office/drawing/2016/5/13/chartex" xmlns:cx8="http://schemas.microsoft.com/office/drawing/2016/5/14/chartex" xmlns:mc="http://schemas.openxmlformats.org/markup-compatibility/2006" xmlns:aink="http://schemas.microsoft.com/office/drawing/2016/ink" xmlns:am3d="http://schemas.microsoft.com/office/drawing/2017/model3d" xmlns:o="urn:schemas-microsoft-com:office:office" xmlns:r="http://schemas.openxmlformats.org/officeDocument/2006/relationships" xmlns:m="http://schemas.openxmlformats.org/officeDocument/2006/math" xmlns:v="urn:schemas-microsoft-com:vml" xmlns:wp14="http://schemas.microsoft.com/office/word/2010/wordprocessingDrawing" xmlns:wp="http://schemas.openxmlformats.org/drawingml/2006/wordprocessingDrawing" xmlns:w10="urn:schemas-microsoft-com:office:word" xmlns:w="http://schemas.openxmlformats.org/wordprocessingml/2006/main" xmlns:w14="http://schemas.microsoft.com/office/word/2010/wordml" xmlns:w15="http://schemas.microsoft.com/office/word/2012/wordml" xmlns:w16cid="http://schemas.microsoft.com/office/word/2016/wordml/cid" xmlns:w16se="http://schemas.microsoft.com/office/word/2015/wordml/symex" xmlns:wpg="http://schemas.microsoft.com/office/word/2010/wordprocessingGroup" xmlns:wpi="http://schemas.microsoft.com/office/word/2010/wordprocessingInk" xmlns:wne="http://schemas.microsoft.com/office/word/2006/wordml" xmlns:wps="http://schemas.microsoft.com/office/word/2010/wordprocessingShape" mc:Ignorable="w14 w15 w16se w16cid wp14">
+<w15:people xmlns:wpc="http://schemas.microsoft.com/office/word/2010/wordprocessingCanvas" xmlns:cx="http://schemas.microsoft.com/office/drawing/2014/chartex" xmlns:cx1="http://schemas.microsoft.com/office/drawing/2015/9/8/chartex" xmlns:mc="http://schemas.openxmlformats.org/markup-compatibility/2006" xmlns:o="urn:schemas-microsoft-com:office:office" xmlns:r="http://schemas.openxmlformats.org/officeDocument/2006/relationships" xmlns:m="http://schemas.openxmlformats.org/officeDocument/2006/math" xmlns:v="urn:schemas-microsoft-com:vml" xmlns:wp14="http://schemas.microsoft.com/office/word/2010/wordprocessingDrawing" xmlns:wp="http://schemas.openxmlformats.org/drawingml/2006/wordprocessingDrawing" xmlns:w10="urn:schemas-microsoft-com:office:word" xmlns:w="http://schemas.openxmlformats.org/wordprocessingml/2006/main" xmlns:w14="http://schemas.microsoft.com/office/word/2010/wordml" xmlns:w15="http://schemas.microsoft.com/office/word/2012/wordml" xmlns:w16se="http://schemas.microsoft.com/office/word/2015/wordml/symex" xmlns:wpg="http://schemas.microsoft.com/office/word/2010/wordprocessingGroup" xmlns:wpi="http://schemas.microsoft.com/office/word/2010/wordprocessingInk" xmlns:wne="http://schemas.microsoft.com/office/word/2006/wordml" xmlns:wps="http://schemas.microsoft.com/office/word/2010/wordprocessingShape" mc:Ignorable="w14 w15 w16se wp14">
+  <w15:person w15:author="Sam Woodman">
+    <w15:presenceInfo w15:providerId="None" w15:userId="Sam Woodman"/>
+  </w15:person>
   <w15:person w15:author="Jameal Samhouri">
     <w15:presenceInfo w15:providerId="None" w15:userId="Jameal Samhouri"/>
   </w15:person>
@@ -559,7 +800,7 @@
 </file>
 
 <file path=word/styles.xml><?xml version="1.0" encoding="utf-8"?>
-<w:styles xmlns:mc="http://schemas.openxmlformats.org/markup-compatibility/2006" xmlns:r="http://schemas.openxmlformats.org/officeDocument/2006/relationships" xmlns:w="http://schemas.openxmlformats.org/wordprocessingml/2006/main" xmlns:w14="http://schemas.microsoft.com/office/word/2010/wordml" xmlns:w15="http://schemas.microsoft.com/office/word/2012/wordml" xmlns:w16cid="http://schemas.microsoft.com/office/word/2016/wordml/cid" xmlns:w16se="http://schemas.microsoft.com/office/word/2015/wordml/symex" mc:Ignorable="w14 w15 w16se w16cid">
+<w:styles xmlns:mc="http://schemas.openxmlformats.org/markup-compatibility/2006" xmlns:r="http://schemas.openxmlformats.org/officeDocument/2006/relationships" xmlns:w="http://schemas.openxmlformats.org/wordprocessingml/2006/main" xmlns:w14="http://schemas.microsoft.com/office/word/2010/wordml" xmlns:w15="http://schemas.microsoft.com/office/word/2012/wordml" xmlns:w16se="http://schemas.microsoft.com/office/word/2015/wordml/symex" mc:Ignorable="w14 w15 w16se">
   <w:docDefaults>
     <w:rPrDefault>
       <w:rPr>
@@ -575,7 +816,7 @@
       </w:pPr>
     </w:pPrDefault>
   </w:docDefaults>
-  <w:latentStyles w:defLockedState="0" w:defUIPriority="99" w:defSemiHidden="0" w:defUnhideWhenUsed="0" w:defQFormat="0" w:count="375">
+  <w:latentStyles w:defLockedState="0" w:defUIPriority="99" w:defSemiHidden="0" w:defUnhideWhenUsed="0" w:defQFormat="0" w:count="371">
     <w:lsdException w:name="Normal" w:uiPriority="0" w:qFormat="1"/>
     <w:lsdException w:name="heading 1" w:uiPriority="9" w:qFormat="1"/>
     <w:lsdException w:name="heading 2" w:semiHidden="1" w:uiPriority="9" w:unhideWhenUsed="1" w:qFormat="1"/>
@@ -947,10 +1188,6 @@
     <w:lsdException w:name="List Table 5 Dark Accent 6" w:uiPriority="50"/>
     <w:lsdException w:name="List Table 6 Colorful Accent 6" w:uiPriority="51"/>
     <w:lsdException w:name="List Table 7 Colorful Accent 6" w:uiPriority="52"/>
-    <w:lsdException w:name="Mention" w:semiHidden="1" w:unhideWhenUsed="1"/>
-    <w:lsdException w:name="Smart Hyperlink" w:semiHidden="1" w:unhideWhenUsed="1"/>
-    <w:lsdException w:name="Hashtag" w:semiHidden="1" w:unhideWhenUsed="1"/>
-    <w:lsdException w:name="Unresolved Mention" w:semiHidden="1" w:unhideWhenUsed="1"/>
   </w:latentStyles>
   <w:style w:type="paragraph" w:default="1" w:styleId="Normal">
     <w:name w:val="Normal"/>

</xml_diff>

<commit_message>
Finshied up grid prep rmd doc, and updated testing/risk_mgmt as needed.
</commit_message>
<xml_diff>
--- a/grid-prep/Readme_raimbow_prep.docx
+++ b/grid-prep/Readme_raimbow_prep.docx
@@ -61,29 +61,23 @@
           <w:ins w:id="0" w:author="Sam Woodman" w:date="2020-05-27T09:07:00Z"/>
         </w:rPr>
       </w:pPr>
-      <w:proofErr w:type="spellStart"/>
-      <w:ins w:id="1" w:author="Sam Woodman" w:date="2020-05-27T09:07:00Z">
+      <w:ins w:id="1" w:author="Sam Woodman" w:date="2020-05-29T19:51:00Z">
         <w:r>
-          <w:t>Todo</w:t>
-        </w:r>
-        <w:proofErr w:type="spellEnd"/>
-        <w:r>
-          <w:t xml:space="preserve">: make all of this happen in a single </w:t>
-        </w:r>
-        <w:proofErr w:type="spellStart"/>
-        <w:r>
-          <w:t>Rmd</w:t>
-        </w:r>
-        <w:proofErr w:type="spellEnd"/>
-        <w:r>
-          <w:t xml:space="preserve"> document for a single crank to turn</w:t>
+          <w:t xml:space="preserve">Steps 1, 2, 4, and 5 all now happen within Grid5km_raimbow_prep.Rmd. </w:t>
         </w:r>
       </w:ins>
-    </w:p>
-    <w:p>
-      <w:pPr>
-        <w:rPr>
-          <w:ins w:id="2" w:author="Sam Woodman" w:date="2020-05-27T09:07:00Z"/>
+      <w:ins w:id="2" w:author="Sam Woodman" w:date="2020-05-29T19:52:00Z">
+        <w:r>
+          <w:t>Steps 0 and 3 are one-time runs and thus were left as separate files.</w:t>
+        </w:r>
+      </w:ins>
+      <w:bookmarkStart w:id="3" w:name="_GoBack"/>
+      <w:bookmarkEnd w:id="3"/>
+    </w:p>
+    <w:p>
+      <w:pPr>
+        <w:rPr>
+          <w:ins w:id="4" w:author="Sam Woodman" w:date="2020-05-27T09:07:00Z"/>
         </w:rPr>
       </w:pPr>
     </w:p>
@@ -178,7 +172,7 @@
           <w:numId w:val="1"/>
         </w:numPr>
         <w:rPr>
-          <w:ins w:id="3" w:author="Jameal Samhouri" w:date="2020-05-20T16:10:00Z"/>
+          <w:ins w:id="5" w:author="Jameal Samhouri" w:date="2020-05-20T16:10:00Z"/>
         </w:rPr>
       </w:pPr>
       <w:proofErr w:type="spellStart"/>
@@ -217,7 +211,7 @@
           <w:ilvl w:val="2"/>
           <w:numId w:val="1"/>
         </w:numPr>
-        <w:pPrChange w:id="4" w:author="Jameal Samhouri" w:date="2020-05-20T16:10:00Z">
+        <w:pPrChange w:id="6" w:author="Jameal Samhouri" w:date="2020-05-20T16:10:00Z">
           <w:pPr>
             <w:pStyle w:val="ListParagraph"/>
             <w:numPr>
@@ -228,20 +222,20 @@
           </w:pPr>
         </w:pPrChange>
       </w:pPr>
-      <w:commentRangeStart w:id="5"/>
-      <w:ins w:id="6" w:author="Jameal Samhouri" w:date="2020-05-20T16:10:00Z">
+      <w:commentRangeStart w:id="7"/>
+      <w:ins w:id="8" w:author="Jameal Samhouri" w:date="2020-05-20T16:10:00Z">
         <w:r>
           <w:t xml:space="preserve">The </w:t>
         </w:r>
       </w:ins>
-      <w:commentRangeEnd w:id="5"/>
+      <w:commentRangeEnd w:id="7"/>
       <w:r>
         <w:rPr>
           <w:rStyle w:val="CommentReference"/>
         </w:rPr>
-        <w:commentReference w:id="5"/>
-      </w:r>
-      <w:ins w:id="8" w:author="Jameal Samhouri" w:date="2020-05-20T16:10:00Z">
+        <w:commentReference w:id="7"/>
+      </w:r>
+      <w:ins w:id="9" w:author="Jameal Samhouri" w:date="2020-05-20T16:10:00Z">
         <w:r>
           <w:t xml:space="preserve">proposed </w:t>
         </w:r>
@@ -295,24 +289,24 @@
           <w:numId w:val="1"/>
         </w:numPr>
       </w:pPr>
-      <w:commentRangeStart w:id="9"/>
       <w:commentRangeStart w:id="10"/>
+      <w:commentRangeStart w:id="11"/>
       <w:r>
         <w:t>Of note, this information is already included in the fishing data</w:t>
       </w:r>
-      <w:commentRangeEnd w:id="9"/>
+      <w:commentRangeEnd w:id="10"/>
       <w:r>
         <w:rPr>
           <w:rStyle w:val="CommentReference"/>
         </w:rPr>
-        <w:commentReference w:id="9"/>
-      </w:r>
-      <w:commentRangeEnd w:id="10"/>
+        <w:commentReference w:id="10"/>
+      </w:r>
+      <w:commentRangeEnd w:id="11"/>
       <w:r>
         <w:rPr>
           <w:rStyle w:val="CommentReference"/>
         </w:rPr>
-        <w:commentReference w:id="10"/>
+        <w:commentReference w:id="11"/>
       </w:r>
     </w:p>
     <w:p>
@@ -323,10 +317,10 @@
           <w:numId w:val="1"/>
         </w:numPr>
         <w:rPr>
-          <w:ins w:id="11" w:author="Sam Woodman" w:date="2020-05-27T09:06:00Z"/>
-        </w:rPr>
-      </w:pPr>
-      <w:ins w:id="12" w:author="Sam Woodman" w:date="2020-05-27T09:06:00Z">
+          <w:ins w:id="12" w:author="Sam Woodman" w:date="2020-05-27T09:06:00Z"/>
+        </w:rPr>
+      </w:pPr>
+      <w:ins w:id="13" w:author="Sam Woodman" w:date="2020-05-27T09:06:00Z">
         <w:r>
           <w:t>Get the depth for each grid cell</w:t>
         </w:r>
@@ -340,10 +334,10 @@
           <w:numId w:val="1"/>
         </w:numPr>
         <w:rPr>
-          <w:ins w:id="13" w:author="Sam Woodman" w:date="2020-05-27T09:06:00Z"/>
-        </w:rPr>
-      </w:pPr>
-      <w:ins w:id="14" w:author="Sam Woodman" w:date="2020-05-27T09:06:00Z">
+          <w:ins w:id="14" w:author="Sam Woodman" w:date="2020-05-27T09:06:00Z"/>
+        </w:rPr>
+      </w:pPr>
+      <w:ins w:id="15" w:author="Sam Woodman" w:date="2020-05-27T09:06:00Z">
         <w:r>
           <w:t>File: Grid5km_depth.R</w:t>
         </w:r>
@@ -357,10 +351,10 @@
           <w:numId w:val="1"/>
         </w:numPr>
         <w:rPr>
-          <w:ins w:id="15" w:author="Sam Woodman" w:date="2020-05-27T09:06:00Z"/>
-        </w:rPr>
-      </w:pPr>
-      <w:ins w:id="16" w:author="Sam Woodman" w:date="2020-05-27T09:06:00Z">
+          <w:ins w:id="16" w:author="Sam Woodman" w:date="2020-05-27T09:06:00Z"/>
+        </w:rPr>
+      </w:pPr>
+      <w:ins w:id="17" w:author="Sam Woodman" w:date="2020-05-27T09:06:00Z">
         <w:r>
           <w:t>Simply reads in Blake’s CSV file and saves it as an RDS file</w:t>
         </w:r>
@@ -409,24 +403,24 @@
       <w:r>
         <w:t xml:space="preserve">Filter whale predictions for grid cell IDs in the study area, and convert humpback values to abundance. </w:t>
       </w:r>
-      <w:commentRangeStart w:id="17"/>
       <w:commentRangeStart w:id="18"/>
+      <w:commentRangeStart w:id="19"/>
       <w:r>
         <w:t xml:space="preserve">Full join </w:t>
       </w:r>
-      <w:commentRangeEnd w:id="17"/>
+      <w:commentRangeEnd w:id="18"/>
       <w:r>
         <w:rPr>
           <w:rStyle w:val="CommentReference"/>
         </w:rPr>
-        <w:commentReference w:id="17"/>
-      </w:r>
-      <w:commentRangeEnd w:id="18"/>
+        <w:commentReference w:id="18"/>
+      </w:r>
+      <w:commentRangeEnd w:id="19"/>
       <w:r>
         <w:rPr>
           <w:rStyle w:val="CommentReference"/>
         </w:rPr>
-        <w:commentReference w:id="18"/>
+        <w:commentReference w:id="19"/>
       </w:r>
       <w:r>
         <w:t>the whale data, by grid cell ID and year-month</w:t>
@@ -515,7 +509,7 @@
 
 <file path=word/comments.xml><?xml version="1.0" encoding="utf-8"?>
 <w:comments xmlns:wpc="http://schemas.microsoft.com/office/word/2010/wordprocessingCanvas" xmlns:cx="http://schemas.microsoft.com/office/drawing/2014/chartex" xmlns:cx1="http://schemas.microsoft.com/office/drawing/2015/9/8/chartex" xmlns:mc="http://schemas.openxmlformats.org/markup-compatibility/2006" xmlns:o="urn:schemas-microsoft-com:office:office" xmlns:r="http://schemas.openxmlformats.org/officeDocument/2006/relationships" xmlns:m="http://schemas.openxmlformats.org/officeDocument/2006/math" xmlns:v="urn:schemas-microsoft-com:vml" xmlns:wp14="http://schemas.microsoft.com/office/word/2010/wordprocessingDrawing" xmlns:wp="http://schemas.openxmlformats.org/drawingml/2006/wordprocessingDrawing" xmlns:w10="urn:schemas-microsoft-com:office:word" xmlns:w="http://schemas.openxmlformats.org/wordprocessingml/2006/main" xmlns:w14="http://schemas.microsoft.com/office/word/2010/wordml" xmlns:w15="http://schemas.microsoft.com/office/word/2012/wordml" xmlns:w16se="http://schemas.microsoft.com/office/word/2015/wordml/symex" xmlns:wpg="http://schemas.microsoft.com/office/word/2010/wordprocessingGroup" xmlns:wpi="http://schemas.microsoft.com/office/word/2010/wordprocessingInk" xmlns:wne="http://schemas.microsoft.com/office/word/2006/wordml" xmlns:wps="http://schemas.microsoft.com/office/word/2010/wordprocessingShape" mc:Ignorable="w14 w15 w16se wp14">
-  <w:comment w:id="5" w:author="Sam Woodman" w:date="2020-05-27T09:07:00Z" w:initials="SW">
+  <w:comment w:id="7" w:author="Sam Woodman" w:date="2020-05-27T09:07:00Z" w:initials="SW">
     <w:p>
       <w:pPr>
         <w:pStyle w:val="CommentText"/>
@@ -557,19 +551,11 @@
       </w:r>
       <w:proofErr w:type="spellEnd"/>
       <w:r>
-        <w:t xml:space="preserve"> boundaries</w:t>
-      </w:r>
-      <w:r>
-        <w:t>, or somesuch</w:t>
-      </w:r>
-      <w:bookmarkStart w:id="7" w:name="_GoBack"/>
-      <w:bookmarkEnd w:id="7"/>
-      <w:r>
-        <w:t>?</w:t>
+        <w:t xml:space="preserve"> boundaries, or somesuch?</w:t>
       </w:r>
     </w:p>
   </w:comment>
-  <w:comment w:id="9" w:author="Jameal Samhouri" w:date="2020-05-22T12:25:00Z" w:initials="JS">
+  <w:comment w:id="10" w:author="Jameal Samhouri" w:date="2020-05-22T12:25:00Z" w:initials="JS">
     <w:p>
       <w:pPr>
         <w:pStyle w:val="CommentText"/>
@@ -585,7 +571,7 @@
       </w:r>
     </w:p>
   </w:comment>
-  <w:comment w:id="10" w:author="Sam Woodman" w:date="2020-05-27T09:07:00Z" w:initials="SW">
+  <w:comment w:id="11" w:author="Sam Woodman" w:date="2020-05-27T09:07:00Z" w:initials="SW">
     <w:p>
       <w:pPr>
         <w:pStyle w:val="CommentText"/>
@@ -603,16 +589,7 @@
         <w:annotationRef/>
       </w:r>
       <w:r>
-        <w:t xml:space="preserve">When I did this originally (for Ocean Sciences presentation), I did this on a grid cell level basis and then joined with the fishing data. So I believe they’re already good, but I’ll </w:t>
-      </w:r>
-      <w:r>
-        <w:t>double</w:t>
-      </w:r>
-      <w:r>
-        <w:t xml:space="preserve"> check</w:t>
-      </w:r>
-      <w:r>
-        <w:t xml:space="preserve"> when writing the </w:t>
+        <w:t xml:space="preserve">When I did this originally (for Ocean Sciences presentation), I did this on a grid cell level basis and then joined with the fishing data. So I believe they’re already good, but I’ll double check when writing the </w:t>
       </w:r>
       <w:proofErr w:type="spellStart"/>
       <w:r>
@@ -629,7 +606,7 @@
       </w:pPr>
     </w:p>
   </w:comment>
-  <w:comment w:id="17" w:author="Jameal Samhouri" w:date="2020-05-20T16:11:00Z" w:initials="JS">
+  <w:comment w:id="18" w:author="Jameal Samhouri" w:date="2020-05-20T16:11:00Z" w:initials="JS">
     <w:p>
       <w:pPr>
         <w:pStyle w:val="CommentText"/>
@@ -645,7 +622,7 @@
       </w:r>
     </w:p>
   </w:comment>
-  <w:comment w:id="18" w:author="Sam Woodman" w:date="2020-05-27T09:07:00Z" w:initials="SW">
+  <w:comment w:id="19" w:author="Sam Woodman" w:date="2020-05-27T09:07:00Z" w:initials="SW">
     <w:p>
       <w:pPr>
         <w:pStyle w:val="CommentText"/>

</xml_diff>